<commit_message>
I2C e Serial funzionanti su STM32
</commit_message>
<xml_diff>
--- a/datasheets/STM32.docx
+++ b/datasheets/STM32.docx
@@ -1,6 +1,6 @@
 
 <file path=word/document.xml><?xml version="1.0" encoding="utf-8"?>
-<w:document xmlns:wpc="http://schemas.microsoft.com/office/word/2010/wordprocessingCanvas" xmlns:mc="http://schemas.openxmlformats.org/markup-compatibility/2006" xmlns:o="urn:schemas-microsoft-com:office:office" xmlns:r="http://schemas.openxmlformats.org/officeDocument/2006/relationships" xmlns:m="http://schemas.openxmlformats.org/officeDocument/2006/math" xmlns:v="urn:schemas-microsoft-com:vml" xmlns:wp14="http://schemas.microsoft.com/office/word/2010/wordprocessingDrawing" xmlns:wp="http://schemas.openxmlformats.org/drawingml/2006/wordprocessingDrawing" xmlns:w10="urn:schemas-microsoft-com:office:word" xmlns:w="http://schemas.openxmlformats.org/wordprocessingml/2006/main" xmlns:w14="http://schemas.microsoft.com/office/word/2010/wordml" xmlns:w15="http://schemas.microsoft.com/office/word/2012/wordml" xmlns:wpg="http://schemas.microsoft.com/office/word/2010/wordprocessingGroup" xmlns:wpi="http://schemas.microsoft.com/office/word/2010/wordprocessingInk" xmlns:wne="http://schemas.microsoft.com/office/word/2006/wordml" xmlns:wps="http://schemas.microsoft.com/office/word/2010/wordprocessingShape" mc:Ignorable="w14 w15 wp14">
+<w:document xmlns:wpc="http://schemas.microsoft.com/office/word/2010/wordprocessingCanvas" xmlns:mc="http://schemas.openxmlformats.org/markup-compatibility/2006" xmlns:o="urn:schemas-microsoft-com:office:office" xmlns:r="http://schemas.openxmlformats.org/officeDocument/2006/relationships" xmlns:m="http://schemas.openxmlformats.org/officeDocument/2006/math" xmlns:v="urn:schemas-microsoft-com:vml" xmlns:wp14="http://schemas.microsoft.com/office/word/2010/wordprocessingDrawing" xmlns:wp="http://schemas.openxmlformats.org/drawingml/2006/wordprocessingDrawing" xmlns:w10="urn:schemas-microsoft-com:office:word" xmlns:w="http://schemas.openxmlformats.org/wordprocessingml/2006/main" xmlns:w14="http://schemas.microsoft.com/office/word/2010/wordml" xmlns:wpg="http://schemas.microsoft.com/office/word/2010/wordprocessingGroup" xmlns:wpi="http://schemas.microsoft.com/office/word/2010/wordprocessingInk" xmlns:wne="http://schemas.microsoft.com/office/word/2006/wordml" xmlns:wps="http://schemas.microsoft.com/office/word/2010/wordprocessingShape" mc:Ignorable="w14 wp14">
   <w:body>
     <w:p>
       <w:pPr>
@@ -21,28 +21,12 @@
           <w:lang w:val="en-US"/>
         </w:rPr>
       </w:pPr>
-    </w:p>
-    <w:p>
-      <w:pPr>
-        <w:rPr>
-          <w:lang w:val="en-US"/>
-        </w:rPr>
-      </w:pPr>
-      <w:r>
-        <w:rPr>
-          <w:lang w:val="en-US"/>
-        </w:rPr>
-        <w:t xml:space="preserve">Board: </w:t>
-      </w:r>
-      <w:hyperlink r:id="rId5" w:history="1">
-        <w:r>
-          <w:rPr>
-            <w:rStyle w:val="Collegamentoipertestuale"/>
-            <w:lang w:val="en-US"/>
-          </w:rPr>
-          <w:t>http://wiki.stm32duino.com/index.php?title=STM32F103_boards</w:t>
-        </w:r>
-      </w:hyperlink>
+      <w:r>
+        <w:rPr>
+          <w:lang w:val="en-US"/>
+        </w:rPr>
+        <w:t>http://wiki.piffa.net/index.php/BluePill</w:t>
+      </w:r>
     </w:p>
     <w:p>
       <w:pPr>
@@ -85,22 +69,7 @@
         <w:rPr>
           <w:lang w:val="en-US"/>
         </w:rPr>
-        <w:t xml:space="preserve"> microcontroller compatible with the </w:t>
-      </w:r>
-      <w:hyperlink r:id="rId8" w:history="1">
-        <w:r>
-          <w:rPr>
-            <w:rStyle w:val="Collegamentoipertestuale"/>
-            <w:lang w:val="en-US"/>
-          </w:rPr>
-          <w:t>NUCLEO-F103RB</w:t>
-        </w:r>
-      </w:hyperlink>
-      <w:r>
-        <w:rPr>
-          <w:lang w:val="en-US"/>
-        </w:rPr>
-        <w:t xml:space="preserve"> platform</w:t>
+        <w:t xml:space="preserve"> </w:t>
       </w:r>
     </w:p>
     <w:p>
@@ -109,72 +78,6 @@
           <w:lang w:val="en-US"/>
         </w:rPr>
       </w:pPr>
-    </w:p>
-    <w:p>
-      <w:pPr>
-        <w:rPr>
-          <w:lang w:val="en-US"/>
-        </w:rPr>
-      </w:pPr>
-      <w:hyperlink r:id="rId9" w:history="1">
-        <w:r>
-          <w:rPr>
-            <w:rStyle w:val="Collegamentoipertestuale"/>
-            <w:lang w:val="en-US"/>
-          </w:rPr>
-          <w:t>http://www.stm32duino.com/viewforum.php?f=1&amp;sid=85f77f51b5b62ee4880ae6d24b870697</w:t>
-        </w:r>
-      </w:hyperlink>
-    </w:p>
-    <w:p>
-      <w:pPr>
-        <w:rPr>
-          <w:lang w:val="en-US"/>
-        </w:rPr>
-      </w:pPr>
-    </w:p>
-    <w:p>
-      <w:pPr>
-        <w:rPr>
-          <w:lang w:val="en-US"/>
-        </w:rPr>
-      </w:pPr>
-      <w:r>
-        <w:rPr>
-          <w:lang w:val="en-US"/>
-        </w:rPr>
-        <w:t>serial:</w:t>
-      </w:r>
-    </w:p>
-    <w:p>
-      <w:pPr>
-        <w:rPr>
-          <w:lang w:val="en-US"/>
-        </w:rPr>
-      </w:pPr>
-      <w:hyperlink r:id="rId10" w:history="1">
-        <w:r>
-          <w:rPr>
-            <w:rStyle w:val="Collegamentoipertestuale"/>
-            <w:lang w:val="en-US"/>
-          </w:rPr>
-          <w:t>http://www.stm32duino.com/viewtopic.php?t=864</w:t>
-        </w:r>
-      </w:hyperlink>
-    </w:p>
-    <w:p>
-      <w:pPr>
-        <w:rPr>
-          <w:lang w:val="en-US"/>
-        </w:rPr>
-      </w:pPr>
-    </w:p>
-    <w:p>
-      <w:pPr>
-        <w:rPr>
-          <w:lang w:val="en-US"/>
-        </w:rPr>
-      </w:pPr>
       <w:r>
         <w:rPr>
           <w:lang w:val="en-US"/>
@@ -190,68 +93,22 @@
       </w:r>
       <w:r>
         <w:rPr>
+          <w:rStyle w:val="Enfasigrassetto"/>
+          <w:lang w:val="en-US"/>
+        </w:rPr>
+        <w:t xml:space="preserve"> </w:t>
+      </w:r>
+      <w:r>
+        <w:rPr>
           <w:lang w:val="en-US"/>
         </w:rPr>
         <w:br/>
+      </w:r>
+      <w:r>
+        <w:rPr>
+          <w:lang w:val="en-US"/>
+        </w:rPr>
         <w:t>Tools -&gt; Upload method -&gt; "Serial"</w:t>
-      </w:r>
-    </w:p>
-    <w:p>
-      <w:pPr>
-        <w:rPr>
-          <w:lang w:val="en-US"/>
-        </w:rPr>
-      </w:pPr>
-      <w:r>
-        <w:rPr>
-          <w:lang w:val="en-US"/>
-        </w:rPr>
-        <w:t>‘</w:t>
-      </w:r>
-      <w:r>
-        <w:rPr>
-          <w:rStyle w:val="Enfasigrassetto"/>
-          <w:lang w:val="en-US"/>
-        </w:rPr>
-        <w:t>Board:</w:t>
-      </w:r>
-      <w:r>
-        <w:rPr>
-          <w:lang w:val="en-US"/>
-        </w:rPr>
-        <w:t xml:space="preserve"> </w:t>
-      </w:r>
-      <w:r>
-        <w:rPr>
-          <w:rStyle w:val="Enfasigrassetto"/>
-          <w:lang w:val="en-US"/>
-        </w:rPr>
-        <w:t>Generic STM32F103C series</w:t>
-      </w:r>
-      <w:r>
-        <w:rPr>
-          <w:lang w:val="en-US"/>
-        </w:rPr>
-        <w:t>‘</w:t>
-      </w:r>
-      <w:r>
-        <w:rPr>
-          <w:lang w:val="en-US"/>
-        </w:rPr>
-        <w:br/>
-      </w:r>
-      <w:r>
-        <w:rPr>
-          <w:rStyle w:val="Enfasigrassetto"/>
-          <w:lang w:val="en-US"/>
-        </w:rPr>
-        <w:t>‘Variant: STM32F103C8 (20k RAM, 64k Flash)’</w:t>
-      </w:r>
-      <w:r>
-        <w:rPr>
-          <w:lang w:val="en-US"/>
-        </w:rPr>
-        <w:br/>
       </w:r>
     </w:p>
     <w:p>
@@ -273,8 +130,45 @@
           <w:szCs w:val="24"/>
           <w:lang w:eastAsia="it-IT"/>
         </w:rPr>
-        <w:t>Program / Run Jumper</w:t>
-      </w:r>
+        <w:t xml:space="preserve">Program / </w:t>
+      </w:r>
+      <w:proofErr w:type="spellStart"/>
+      <w:r>
+        <w:rPr>
+          <w:rFonts w:ascii="Times New Roman" w:eastAsia="Times New Roman" w:hAnsi="Times New Roman" w:cs="Times New Roman"/>
+          <w:b/>
+          <w:bCs/>
+          <w:sz w:val="24"/>
+          <w:szCs w:val="24"/>
+          <w:lang w:eastAsia="it-IT"/>
+        </w:rPr>
+        <w:t>Run</w:t>
+      </w:r>
+      <w:proofErr w:type="spellEnd"/>
+      <w:r>
+        <w:rPr>
+          <w:rFonts w:ascii="Times New Roman" w:eastAsia="Times New Roman" w:hAnsi="Times New Roman" w:cs="Times New Roman"/>
+          <w:b/>
+          <w:bCs/>
+          <w:sz w:val="24"/>
+          <w:szCs w:val="24"/>
+          <w:lang w:eastAsia="it-IT"/>
+        </w:rPr>
+        <w:t xml:space="preserve"> </w:t>
+      </w:r>
+      <w:proofErr w:type="spellStart"/>
+      <w:r>
+        <w:rPr>
+          <w:rFonts w:ascii="Times New Roman" w:eastAsia="Times New Roman" w:hAnsi="Times New Roman" w:cs="Times New Roman"/>
+          <w:b/>
+          <w:bCs/>
+          <w:sz w:val="24"/>
+          <w:szCs w:val="24"/>
+          <w:lang w:eastAsia="it-IT"/>
+        </w:rPr>
+        <w:t>Jumper</w:t>
+      </w:r>
+      <w:proofErr w:type="spellEnd"/>
     </w:p>
     <w:p>
       <w:pPr>
@@ -358,7 +252,6 @@
           <w:szCs w:val="24"/>
           <w:lang w:val="en-US" w:eastAsia="it-IT"/>
         </w:rPr>
-        <w:br/>
         <w:t>With J0 set to "1", press "reset" just before hitting "upload" in Arduino to flash firmware.</w:t>
       </w:r>
       <w:r>
@@ -406,24 +299,6 @@
         </w:rPr>
         <w:br/>
         <w:t>I have no idea what the bottom jumper is for.</w:t>
-      </w:r>
-    </w:p>
-    <w:p>
-      <w:pPr>
-        <w:rPr>
-          <w:rFonts w:ascii="Times New Roman" w:eastAsia="Times New Roman" w:hAnsi="Times New Roman" w:cs="Times New Roman"/>
-          <w:sz w:val="24"/>
-          <w:szCs w:val="24"/>
-          <w:lang w:val="en-US" w:eastAsia="it-IT"/>
-        </w:rPr>
-      </w:pPr>
-    </w:p>
-    <w:p>
-      <w:pPr>
-        <w:pStyle w:val="Titolo1"/>
-      </w:pPr>
-      <w:r>
-        <w:t>Links</w:t>
       </w:r>
     </w:p>
     <w:p>
@@ -433,15 +308,36 @@
           <w:numId w:val="2"/>
         </w:numPr>
         <w:spacing w:before="100" w:beforeAutospacing="1" w:after="100" w:afterAutospacing="1" w:line="240" w:lineRule="auto"/>
+        <w:rPr>
+          <w:lang w:val="en-US"/>
+        </w:rPr>
       </w:pPr>
-      <w:hyperlink r:id="rId11" w:history="1">
-        <w:r>
-          <w:rPr>
-            <w:rStyle w:val="Collegamentoipertestuale"/>
-          </w:rPr>
-          <w:t>http://wiki.piffa.net/index.php/BluePill</w:t>
-        </w:r>
-      </w:hyperlink>
+      <w:r>
+        <w:fldChar w:fldCharType="begin"/>
+      </w:r>
+      <w:r>
+        <w:rPr>
+          <w:lang w:val="en-US"/>
+        </w:rPr>
+        <w:instrText xml:space="preserve"> HYPERLINK "http://wiki.piffa.net/index.php/BluePill" </w:instrText>
+      </w:r>
+      <w:r>
+        <w:fldChar w:fldCharType="separate"/>
+      </w:r>
+      <w:r>
+        <w:rPr>
+          <w:rStyle w:val="Collegamentoipertestuale"/>
+          <w:lang w:val="en-US"/>
+        </w:rPr>
+        <w:t>http://wiki.piffa.net/index.php/BluePill</w:t>
+      </w:r>
+      <w:r>
+        <w:rPr>
+          <w:rStyle w:val="Collegamentoipertestuale"/>
+          <w:lang w:val="en-US"/>
+        </w:rPr>
+        <w:fldChar w:fldCharType="end"/>
+      </w:r>
     </w:p>
     <w:p>
       <w:pPr>
@@ -450,15 +346,41 @@
           <w:numId w:val="2"/>
         </w:numPr>
         <w:spacing w:before="100" w:beforeAutospacing="1" w:after="100" w:afterAutospacing="1" w:line="240" w:lineRule="auto"/>
+        <w:rPr>
+          <w:lang w:val="en-US"/>
+        </w:rPr>
       </w:pPr>
-      <w:hyperlink r:id="rId12" w:history="1">
-        <w:r>
-          <w:rPr>
-            <w:rStyle w:val="Collegamentoipertestuale"/>
-          </w:rPr>
-          <w:t>https://hackaday.io/project/6050-tote/log/21027-cheap-chinese-stm32-boards</w:t>
-        </w:r>
-      </w:hyperlink>
+      <w:r>
+        <w:fldChar w:fldCharType="begin"/>
+      </w:r>
+      <w:r>
+        <w:rPr>
+          <w:lang w:val="en-US"/>
+        </w:rPr>
+        <w:instrText xml:space="preserve"> HYPERLINK "https://hackada</w:instrText>
+      </w:r>
+      <w:r>
+        <w:rPr>
+          <w:lang w:val="en-US"/>
+        </w:rPr>
+        <w:instrText xml:space="preserve">y.io/project/6050-tote/log/21027-cheap-chinese-stm32-boards" </w:instrText>
+      </w:r>
+      <w:r>
+        <w:fldChar w:fldCharType="separate"/>
+      </w:r>
+      <w:r>
+        <w:rPr>
+          <w:rStyle w:val="Collegamentoipertestuale"/>
+          <w:lang w:val="en-US"/>
+        </w:rPr>
+        <w:t>https://hackaday.io/project/6050-tote/log/21027-cheap-chinese-stm32-boards</w:t>
+      </w:r>
+      <w:r>
+        <w:rPr>
+          <w:rStyle w:val="Collegamentoipertestuale"/>
+        </w:rPr>
+        <w:fldChar w:fldCharType="end"/>
+      </w:r>
     </w:p>
     <w:p>
       <w:pPr>
@@ -467,78 +389,65 @@
           <w:numId w:val="2"/>
         </w:numPr>
         <w:spacing w:before="100" w:beforeAutospacing="1" w:after="100" w:afterAutospacing="1" w:line="240" w:lineRule="auto"/>
+        <w:rPr>
+          <w:lang w:val="en-US"/>
+        </w:rPr>
       </w:pPr>
-      <w:hyperlink r:id="rId13" w:history="1">
-        <w:r>
-          <w:rPr>
-            <w:rStyle w:val="Collegamentoipertestuale"/>
-          </w:rPr>
-          <w:t>http://www.stm32duino.com/viewtopic.php?t=117&amp;start=10</w:t>
-        </w:r>
-      </w:hyperlink>
+      <w:r>
+        <w:fldChar w:fldCharType="begin"/>
+      </w:r>
+      <w:r>
+        <w:rPr>
+          <w:lang w:val="en-US"/>
+        </w:rPr>
+        <w:instrText xml:space="preserve"> HYPERLINK "http://www.stm32duino.com/viewtopic.php?t=117&amp;start=10" </w:instrText>
+      </w:r>
+      <w:r>
+        <w:fldChar w:fldCharType="separate"/>
+      </w:r>
+      <w:r>
+        <w:rPr>
+          <w:rStyle w:val="Collegamentoipertestuale"/>
+          <w:lang w:val="en-US"/>
+        </w:rPr>
+        <w:t>http://www.stm32duino.com/viewtopic.php?t=117&amp;start=10</w:t>
+      </w:r>
+      <w:r>
+        <w:rPr>
+          <w:rStyle w:val="Collegamentoipertestuale"/>
+        </w:rPr>
+        <w:fldChar w:fldCharType="end"/>
+      </w:r>
     </w:p>
     <w:p>
       <w:pPr>
         <w:rPr>
-          <w:rFonts w:ascii="Times New Roman" w:eastAsia="Times New Roman" w:hAnsi="Times New Roman" w:cs="Times New Roman"/>
-          <w:sz w:val="24"/>
-          <w:szCs w:val="24"/>
-          <w:lang w:eastAsia="it-IT"/>
+          <w:lang w:val="en-US"/>
         </w:rPr>
       </w:pPr>
-      <w:bookmarkStart w:id="0" w:name="_GoBack"/>
-      <w:bookmarkEnd w:id="0"/>
+      <w:r>
+        <w:rPr>
+          <w:lang w:val="en-US"/>
+        </w:rPr>
+        <w:t>I2c</w:t>
+      </w:r>
     </w:p>
     <w:p>
       <w:pPr>
         <w:rPr>
-          <w:rFonts w:ascii="Times New Roman" w:eastAsia="Times New Roman" w:hAnsi="Times New Roman" w:cs="Times New Roman"/>
-          <w:sz w:val="24"/>
-          <w:szCs w:val="24"/>
-          <w:lang w:eastAsia="it-IT"/>
+          <w:lang w:val="en-US"/>
         </w:rPr>
       </w:pPr>
+      <w:r>
+        <w:rPr>
+          <w:lang w:val="en-US"/>
+        </w:rPr>
+        <w:t>http://www.stm32duino.com/viewtopic.php?t=1000</w:t>
+      </w:r>
     </w:p>
     <w:p>
       <w:pPr>
         <w:rPr>
-          <w:rFonts w:ascii="Times New Roman" w:eastAsia="Times New Roman" w:hAnsi="Times New Roman" w:cs="Times New Roman"/>
-          <w:sz w:val="24"/>
-          <w:szCs w:val="24"/>
-          <w:lang w:eastAsia="it-IT"/>
-        </w:rPr>
-      </w:pPr>
-      <w:r>
-        <w:rPr>
-          <w:rFonts w:ascii="Times New Roman" w:eastAsia="Times New Roman" w:hAnsi="Times New Roman" w:cs="Times New Roman"/>
-          <w:sz w:val="24"/>
-          <w:szCs w:val="24"/>
-          <w:lang w:eastAsia="it-IT"/>
-        </w:rPr>
-        <w:t>I2C</w:t>
-      </w:r>
-    </w:p>
-    <w:p>
-      <w:hyperlink r:id="rId14" w:history="1">
-        <w:r>
-          <w:rPr>
-            <w:rStyle w:val="Collegamentoipertestuale"/>
-          </w:rPr>
-          <w:t>http://grauonline.de/wordpress/?page_id=1004</w:t>
-        </w:r>
-      </w:hyperlink>
-    </w:p>
-    <w:p/>
-    <w:p/>
-    <w:p>
-      <w:r>
-        <w:br w:type="page"/>
-      </w:r>
-    </w:p>
-    <w:p/>
-    <w:p>
-      <w:pPr>
-        <w:rPr>
           <w:lang w:val="en-US"/>
         </w:rPr>
       </w:pPr>
@@ -552,6 +461,39 @@
     <w:p>
       <w:pPr>
         <w:rPr>
+          <w:lang w:val="en-US"/>
+        </w:rPr>
+      </w:pPr>
+      <w:r>
+        <w:fldChar w:fldCharType="begin"/>
+      </w:r>
+      <w:r>
+        <w:rPr>
+          <w:lang w:val="en-US"/>
+        </w:rPr>
+        <w:instrText xml:space="preserve"> HYPERLINK "http://www.stm32duino.com/viewtopic.php?t=864" </w:instrText>
+      </w:r>
+      <w:r>
+        <w:fldChar w:fldCharType="separate"/>
+      </w:r>
+      <w:r>
+        <w:rPr>
+          <w:rStyle w:val="Collegamentoipertestuale"/>
+          <w:lang w:val="en-US"/>
+        </w:rPr>
+        <w:t>http://www.stm32duino.com/viewtopic.php?t=864</w:t>
+      </w:r>
+      <w:r>
+        <w:rPr>
+          <w:rStyle w:val="Collegamentoipertestuale"/>
+          <w:lang w:val="en-US"/>
+        </w:rPr>
+        <w:fldChar w:fldCharType="end"/>
+      </w:r>
+    </w:p>
+    <w:p>
+      <w:pPr>
+        <w:rPr>
           <w:rStyle w:val="CodiceHTML"/>
           <w:rFonts w:eastAsiaTheme="minorHAnsi"/>
           <w:lang w:val="en-US"/>
@@ -607,13 +549,23 @@
         </w:rPr>
         <w:tab/>
       </w:r>
+      <w:proofErr w:type="spellStart"/>
       <w:r>
         <w:rPr>
           <w:rStyle w:val="CodiceHTML"/>
           <w:rFonts w:eastAsiaTheme="minorHAnsi"/>
           <w:lang w:val="en-US"/>
         </w:rPr>
-        <w:t>pinMode(PC13, OUTPUT);</w:t>
+        <w:t>pinMode</w:t>
+      </w:r>
+      <w:proofErr w:type="spellEnd"/>
+      <w:r>
+        <w:rPr>
+          <w:rStyle w:val="CodiceHTML"/>
+          <w:rFonts w:eastAsiaTheme="minorHAnsi"/>
+          <w:lang w:val="en-US"/>
+        </w:rPr>
+        <w:t>(PC13, OUTPUT);</w:t>
       </w:r>
       <w:r>
         <w:rPr>
@@ -648,13 +600,23 @@
         </w:rPr>
         <w:tab/>
       </w:r>
+      <w:proofErr w:type="spellStart"/>
       <w:r>
         <w:rPr>
           <w:rStyle w:val="CodiceHTML"/>
           <w:rFonts w:eastAsiaTheme="minorHAnsi"/>
           <w:lang w:val="en-US"/>
         </w:rPr>
-        <w:t>Serial.begin(9600);</w:t>
+        <w:t>Serial.begin</w:t>
+      </w:r>
+      <w:proofErr w:type="spellEnd"/>
+      <w:r>
+        <w:rPr>
+          <w:rStyle w:val="CodiceHTML"/>
+          <w:rFonts w:eastAsiaTheme="minorHAnsi"/>
+          <w:lang w:val="en-US"/>
+        </w:rPr>
+        <w:t>(9600);</w:t>
       </w:r>
       <w:r>
         <w:rPr>
@@ -764,13 +726,23 @@
         </w:rPr>
         <w:tab/>
       </w:r>
+      <w:proofErr w:type="spellStart"/>
       <w:r>
         <w:rPr>
           <w:rStyle w:val="CodiceHTML"/>
           <w:rFonts w:eastAsiaTheme="minorHAnsi"/>
           <w:lang w:val="en-US"/>
         </w:rPr>
-        <w:t>Serial.println("Hello world this is Serial");</w:t>
+        <w:t>Serial.println</w:t>
+      </w:r>
+      <w:proofErr w:type="spellEnd"/>
+      <w:r>
+        <w:rPr>
+          <w:rStyle w:val="CodiceHTML"/>
+          <w:rFonts w:eastAsiaTheme="minorHAnsi"/>
+          <w:lang w:val="en-US"/>
+        </w:rPr>
+        <w:t>("Hello world this is Serial");</w:t>
       </w:r>
       <w:r>
         <w:rPr>
@@ -863,997 +835,6 @@
           <w:lang w:val="en-US"/>
         </w:rPr>
         <w:t>}</w:t>
-      </w:r>
-    </w:p>
-    <w:p>
-      <w:pPr>
-        <w:rPr>
-          <w:rStyle w:val="CodiceHTML"/>
-          <w:rFonts w:eastAsiaTheme="minorHAnsi"/>
-          <w:lang w:val="en-US"/>
-        </w:rPr>
-      </w:pPr>
-    </w:p>
-    <w:p>
-      <w:pPr>
-        <w:rPr>
-          <w:rStyle w:val="CodiceHTML"/>
-          <w:rFonts w:eastAsiaTheme="minorHAnsi"/>
-          <w:lang w:val="en-US"/>
-        </w:rPr>
-      </w:pPr>
-    </w:p>
-    <w:p>
-      <w:pPr>
-        <w:rPr>
-          <w:rStyle w:val="CodiceHTML"/>
-          <w:rFonts w:eastAsiaTheme="minorHAnsi"/>
-          <w:lang w:val="en-US"/>
-        </w:rPr>
-      </w:pPr>
-    </w:p>
-    <w:p>
-      <w:pPr>
-        <w:rPr>
-          <w:lang w:val="en-US"/>
-        </w:rPr>
-      </w:pPr>
-      <w:hyperlink r:id="rId15" w:history="1">
-        <w:r>
-          <w:rPr>
-            <w:rStyle w:val="Collegamentoipertestuale"/>
-            <w:lang w:val="en-US"/>
-          </w:rPr>
-          <w:t>http://www.rogerclark.net/stm32f103-and-maple-maple-mini-with-arduino-1-5-x-ide/</w:t>
-        </w:r>
-      </w:hyperlink>
-    </w:p>
-    <w:p>
-      <w:pPr>
-        <w:rPr>
-          <w:lang w:val="en-US"/>
-        </w:rPr>
-      </w:pPr>
-      <w:r>
-        <w:rPr>
-          <w:lang w:val="en-US"/>
-        </w:rPr>
-        <w:t>Serial</w:t>
-      </w:r>
-    </w:p>
-    <w:p>
-      <w:pPr>
-        <w:rPr>
-          <w:lang w:val="en-US"/>
-        </w:rPr>
-      </w:pPr>
-      <w:r>
-        <w:rPr>
-          <w:lang w:val="en-US"/>
-        </w:rPr>
-        <w:t>http://www.stm32duino.com/viewtopic.php?t=3</w:t>
-      </w:r>
-    </w:p>
-    <w:tbl>
-      <w:tblPr>
-        <w:tblW w:w="0" w:type="auto"/>
-        <w:tblCellSpacing w:w="15" w:type="dxa"/>
-        <w:tblBorders>
-          <w:top w:val="outset" w:sz="6" w:space="0" w:color="auto"/>
-          <w:left w:val="outset" w:sz="6" w:space="0" w:color="auto"/>
-          <w:bottom w:val="outset" w:sz="6" w:space="0" w:color="auto"/>
-          <w:right w:val="outset" w:sz="6" w:space="0" w:color="auto"/>
-        </w:tblBorders>
-        <w:tblCellMar>
-          <w:top w:w="15" w:type="dxa"/>
-          <w:left w:w="15" w:type="dxa"/>
-          <w:bottom w:w="15" w:type="dxa"/>
-          <w:right w:w="15" w:type="dxa"/>
-        </w:tblCellMar>
-        <w:tblLook w:val="04A0" w:firstRow="1" w:lastRow="0" w:firstColumn="1" w:lastColumn="0" w:noHBand="0" w:noVBand="1"/>
-      </w:tblPr>
-      <w:tblGrid>
-        <w:gridCol w:w="1218"/>
-        <w:gridCol w:w="504"/>
-        <w:gridCol w:w="504"/>
-        <w:gridCol w:w="504"/>
-        <w:gridCol w:w="557"/>
-        <w:gridCol w:w="572"/>
-      </w:tblGrid>
-      <w:tr>
-        <w:trPr>
-          <w:tblHeader/>
-          <w:tblCellSpacing w:w="15" w:type="dxa"/>
-        </w:trPr>
-        <w:tc>
-          <w:tcPr>
-            <w:tcW w:w="0" w:type="auto"/>
-            <w:tcBorders>
-              <w:top w:val="outset" w:sz="6" w:space="0" w:color="auto"/>
-              <w:left w:val="outset" w:sz="6" w:space="0" w:color="auto"/>
-              <w:bottom w:val="outset" w:sz="6" w:space="0" w:color="auto"/>
-              <w:right w:val="outset" w:sz="6" w:space="0" w:color="auto"/>
-            </w:tcBorders>
-            <w:vAlign w:val="center"/>
-            <w:hideMark/>
-          </w:tcPr>
-          <w:p>
-            <w:pPr>
-              <w:spacing w:after="0" w:line="240" w:lineRule="auto"/>
-              <w:jc w:val="center"/>
-              <w:rPr>
-                <w:rFonts w:ascii="Times New Roman" w:eastAsia="Times New Roman" w:hAnsi="Times New Roman" w:cs="Times New Roman"/>
-                <w:b/>
-                <w:bCs/>
-                <w:sz w:val="24"/>
-                <w:szCs w:val="24"/>
-                <w:lang w:eastAsia="it-IT"/>
-              </w:rPr>
-            </w:pPr>
-            <w:r>
-              <w:rPr>
-                <w:rFonts w:ascii="Times New Roman" w:eastAsia="Times New Roman" w:hAnsi="Times New Roman" w:cs="Times New Roman"/>
-                <w:b/>
-                <w:bCs/>
-                <w:sz w:val="24"/>
-                <w:szCs w:val="24"/>
-                <w:lang w:eastAsia="it-IT"/>
-              </w:rPr>
-              <w:t>Serial Port</w:t>
-            </w:r>
-          </w:p>
-        </w:tc>
-        <w:tc>
-          <w:tcPr>
-            <w:tcW w:w="0" w:type="auto"/>
-            <w:tcBorders>
-              <w:top w:val="outset" w:sz="6" w:space="0" w:color="auto"/>
-              <w:left w:val="outset" w:sz="6" w:space="0" w:color="auto"/>
-              <w:bottom w:val="outset" w:sz="6" w:space="0" w:color="auto"/>
-              <w:right w:val="outset" w:sz="6" w:space="0" w:color="auto"/>
-            </w:tcBorders>
-            <w:vAlign w:val="center"/>
-            <w:hideMark/>
-          </w:tcPr>
-          <w:p>
-            <w:pPr>
-              <w:spacing w:after="0" w:line="240" w:lineRule="auto"/>
-              <w:jc w:val="center"/>
-              <w:rPr>
-                <w:rFonts w:ascii="Times New Roman" w:eastAsia="Times New Roman" w:hAnsi="Times New Roman" w:cs="Times New Roman"/>
-                <w:b/>
-                <w:bCs/>
-                <w:sz w:val="24"/>
-                <w:szCs w:val="24"/>
-                <w:lang w:eastAsia="it-IT"/>
-              </w:rPr>
-            </w:pPr>
-            <w:r>
-              <w:rPr>
-                <w:rFonts w:ascii="Times New Roman" w:eastAsia="Times New Roman" w:hAnsi="Times New Roman" w:cs="Times New Roman"/>
-                <w:b/>
-                <w:bCs/>
-                <w:sz w:val="24"/>
-                <w:szCs w:val="24"/>
-                <w:lang w:eastAsia="it-IT"/>
-              </w:rPr>
-              <w:t>TX</w:t>
-            </w:r>
-          </w:p>
-        </w:tc>
-        <w:tc>
-          <w:tcPr>
-            <w:tcW w:w="0" w:type="auto"/>
-            <w:tcBorders>
-              <w:top w:val="outset" w:sz="6" w:space="0" w:color="auto"/>
-              <w:left w:val="outset" w:sz="6" w:space="0" w:color="auto"/>
-              <w:bottom w:val="outset" w:sz="6" w:space="0" w:color="auto"/>
-              <w:right w:val="outset" w:sz="6" w:space="0" w:color="auto"/>
-            </w:tcBorders>
-            <w:vAlign w:val="center"/>
-            <w:hideMark/>
-          </w:tcPr>
-          <w:p>
-            <w:pPr>
-              <w:spacing w:after="0" w:line="240" w:lineRule="auto"/>
-              <w:jc w:val="center"/>
-              <w:rPr>
-                <w:rFonts w:ascii="Times New Roman" w:eastAsia="Times New Roman" w:hAnsi="Times New Roman" w:cs="Times New Roman"/>
-                <w:b/>
-                <w:bCs/>
-                <w:sz w:val="24"/>
-                <w:szCs w:val="24"/>
-                <w:lang w:eastAsia="it-IT"/>
-              </w:rPr>
-            </w:pPr>
-            <w:r>
-              <w:rPr>
-                <w:rFonts w:ascii="Times New Roman" w:eastAsia="Times New Roman" w:hAnsi="Times New Roman" w:cs="Times New Roman"/>
-                <w:b/>
-                <w:bCs/>
-                <w:sz w:val="24"/>
-                <w:szCs w:val="24"/>
-                <w:lang w:eastAsia="it-IT"/>
-              </w:rPr>
-              <w:t>RX</w:t>
-            </w:r>
-          </w:p>
-        </w:tc>
-        <w:tc>
-          <w:tcPr>
-            <w:tcW w:w="0" w:type="auto"/>
-            <w:tcBorders>
-              <w:top w:val="outset" w:sz="6" w:space="0" w:color="auto"/>
-              <w:left w:val="outset" w:sz="6" w:space="0" w:color="auto"/>
-              <w:bottom w:val="outset" w:sz="6" w:space="0" w:color="auto"/>
-              <w:right w:val="outset" w:sz="6" w:space="0" w:color="auto"/>
-            </w:tcBorders>
-            <w:vAlign w:val="center"/>
-            <w:hideMark/>
-          </w:tcPr>
-          <w:p>
-            <w:pPr>
-              <w:spacing w:after="0" w:line="240" w:lineRule="auto"/>
-              <w:jc w:val="center"/>
-              <w:rPr>
-                <w:rFonts w:ascii="Times New Roman" w:eastAsia="Times New Roman" w:hAnsi="Times New Roman" w:cs="Times New Roman"/>
-                <w:b/>
-                <w:bCs/>
-                <w:sz w:val="24"/>
-                <w:szCs w:val="24"/>
-                <w:lang w:eastAsia="it-IT"/>
-              </w:rPr>
-            </w:pPr>
-            <w:r>
-              <w:rPr>
-                <w:rFonts w:ascii="Times New Roman" w:eastAsia="Times New Roman" w:hAnsi="Times New Roman" w:cs="Times New Roman"/>
-                <w:b/>
-                <w:bCs/>
-                <w:sz w:val="24"/>
-                <w:szCs w:val="24"/>
-                <w:lang w:eastAsia="it-IT"/>
-              </w:rPr>
-              <w:t>CK</w:t>
-            </w:r>
-          </w:p>
-        </w:tc>
-        <w:tc>
-          <w:tcPr>
-            <w:tcW w:w="0" w:type="auto"/>
-            <w:tcBorders>
-              <w:top w:val="outset" w:sz="6" w:space="0" w:color="auto"/>
-              <w:left w:val="outset" w:sz="6" w:space="0" w:color="auto"/>
-              <w:bottom w:val="outset" w:sz="6" w:space="0" w:color="auto"/>
-              <w:right w:val="outset" w:sz="6" w:space="0" w:color="auto"/>
-            </w:tcBorders>
-            <w:vAlign w:val="center"/>
-            <w:hideMark/>
-          </w:tcPr>
-          <w:p>
-            <w:pPr>
-              <w:spacing w:after="0" w:line="240" w:lineRule="auto"/>
-              <w:jc w:val="center"/>
-              <w:rPr>
-                <w:rFonts w:ascii="Times New Roman" w:eastAsia="Times New Roman" w:hAnsi="Times New Roman" w:cs="Times New Roman"/>
-                <w:b/>
-                <w:bCs/>
-                <w:sz w:val="24"/>
-                <w:szCs w:val="24"/>
-                <w:lang w:eastAsia="it-IT"/>
-              </w:rPr>
-            </w:pPr>
-            <w:r>
-              <w:rPr>
-                <w:rFonts w:ascii="Times New Roman" w:eastAsia="Times New Roman" w:hAnsi="Times New Roman" w:cs="Times New Roman"/>
-                <w:b/>
-                <w:bCs/>
-                <w:sz w:val="24"/>
-                <w:szCs w:val="24"/>
-                <w:lang w:eastAsia="it-IT"/>
-              </w:rPr>
-              <w:t>CTS</w:t>
-            </w:r>
-          </w:p>
-        </w:tc>
-        <w:tc>
-          <w:tcPr>
-            <w:tcW w:w="0" w:type="auto"/>
-            <w:tcBorders>
-              <w:top w:val="outset" w:sz="6" w:space="0" w:color="auto"/>
-              <w:left w:val="outset" w:sz="6" w:space="0" w:color="auto"/>
-              <w:bottom w:val="outset" w:sz="6" w:space="0" w:color="auto"/>
-              <w:right w:val="outset" w:sz="6" w:space="0" w:color="auto"/>
-            </w:tcBorders>
-            <w:vAlign w:val="center"/>
-            <w:hideMark/>
-          </w:tcPr>
-          <w:p>
-            <w:pPr>
-              <w:spacing w:after="0" w:line="240" w:lineRule="auto"/>
-              <w:jc w:val="center"/>
-              <w:rPr>
-                <w:rFonts w:ascii="Times New Roman" w:eastAsia="Times New Roman" w:hAnsi="Times New Roman" w:cs="Times New Roman"/>
-                <w:b/>
-                <w:bCs/>
-                <w:sz w:val="24"/>
-                <w:szCs w:val="24"/>
-                <w:lang w:eastAsia="it-IT"/>
-              </w:rPr>
-            </w:pPr>
-            <w:r>
-              <w:rPr>
-                <w:rFonts w:ascii="Times New Roman" w:eastAsia="Times New Roman" w:hAnsi="Times New Roman" w:cs="Times New Roman"/>
-                <w:b/>
-                <w:bCs/>
-                <w:sz w:val="24"/>
-                <w:szCs w:val="24"/>
-                <w:lang w:eastAsia="it-IT"/>
-              </w:rPr>
-              <w:t>RTS</w:t>
-            </w:r>
-          </w:p>
-        </w:tc>
-      </w:tr>
-      <w:tr>
-        <w:trPr>
-          <w:tblCellSpacing w:w="15" w:type="dxa"/>
-        </w:trPr>
-        <w:tc>
-          <w:tcPr>
-            <w:tcW w:w="0" w:type="auto"/>
-            <w:tcBorders>
-              <w:top w:val="outset" w:sz="6" w:space="0" w:color="auto"/>
-              <w:left w:val="outset" w:sz="6" w:space="0" w:color="auto"/>
-              <w:bottom w:val="outset" w:sz="6" w:space="0" w:color="auto"/>
-              <w:right w:val="outset" w:sz="6" w:space="0" w:color="auto"/>
-            </w:tcBorders>
-            <w:vAlign w:val="center"/>
-            <w:hideMark/>
-          </w:tcPr>
-          <w:p>
-            <w:pPr>
-              <w:spacing w:after="0" w:line="240" w:lineRule="auto"/>
-              <w:rPr>
-                <w:rFonts w:ascii="Times New Roman" w:eastAsia="Times New Roman" w:hAnsi="Times New Roman" w:cs="Times New Roman"/>
-                <w:sz w:val="24"/>
-                <w:szCs w:val="24"/>
-                <w:lang w:eastAsia="it-IT"/>
-              </w:rPr>
-            </w:pPr>
-            <w:r>
-              <w:rPr>
-                <w:rFonts w:ascii="Courier New" w:eastAsia="Times New Roman" w:hAnsi="Courier New" w:cs="Courier New"/>
-                <w:sz w:val="20"/>
-                <w:szCs w:val="20"/>
-                <w:lang w:eastAsia="it-IT"/>
-              </w:rPr>
-              <w:t>Serial1</w:t>
-            </w:r>
-          </w:p>
-        </w:tc>
-        <w:tc>
-          <w:tcPr>
-            <w:tcW w:w="0" w:type="auto"/>
-            <w:tcBorders>
-              <w:top w:val="outset" w:sz="6" w:space="0" w:color="auto"/>
-              <w:left w:val="outset" w:sz="6" w:space="0" w:color="auto"/>
-              <w:bottom w:val="outset" w:sz="6" w:space="0" w:color="auto"/>
-              <w:right w:val="outset" w:sz="6" w:space="0" w:color="auto"/>
-            </w:tcBorders>
-            <w:vAlign w:val="center"/>
-            <w:hideMark/>
-          </w:tcPr>
-          <w:p>
-            <w:pPr>
-              <w:spacing w:after="0" w:line="240" w:lineRule="auto"/>
-              <w:rPr>
-                <w:rFonts w:ascii="Times New Roman" w:eastAsia="Times New Roman" w:hAnsi="Times New Roman" w:cs="Times New Roman"/>
-                <w:sz w:val="24"/>
-                <w:szCs w:val="24"/>
-                <w:lang w:eastAsia="it-IT"/>
-              </w:rPr>
-            </w:pPr>
-            <w:r>
-              <w:rPr>
-                <w:rFonts w:ascii="Times New Roman" w:eastAsia="Times New Roman" w:hAnsi="Times New Roman" w:cs="Times New Roman"/>
-                <w:sz w:val="24"/>
-                <w:szCs w:val="24"/>
-                <w:lang w:eastAsia="it-IT"/>
-              </w:rPr>
-              <w:t>D26</w:t>
-            </w:r>
-          </w:p>
-        </w:tc>
-        <w:tc>
-          <w:tcPr>
-            <w:tcW w:w="0" w:type="auto"/>
-            <w:tcBorders>
-              <w:top w:val="outset" w:sz="6" w:space="0" w:color="auto"/>
-              <w:left w:val="outset" w:sz="6" w:space="0" w:color="auto"/>
-              <w:bottom w:val="outset" w:sz="6" w:space="0" w:color="auto"/>
-              <w:right w:val="outset" w:sz="6" w:space="0" w:color="auto"/>
-            </w:tcBorders>
-            <w:vAlign w:val="center"/>
-            <w:hideMark/>
-          </w:tcPr>
-          <w:p>
-            <w:pPr>
-              <w:spacing w:after="0" w:line="240" w:lineRule="auto"/>
-              <w:rPr>
-                <w:rFonts w:ascii="Times New Roman" w:eastAsia="Times New Roman" w:hAnsi="Times New Roman" w:cs="Times New Roman"/>
-                <w:sz w:val="24"/>
-                <w:szCs w:val="24"/>
-                <w:lang w:eastAsia="it-IT"/>
-              </w:rPr>
-            </w:pPr>
-            <w:r>
-              <w:rPr>
-                <w:rFonts w:ascii="Times New Roman" w:eastAsia="Times New Roman" w:hAnsi="Times New Roman" w:cs="Times New Roman"/>
-                <w:sz w:val="24"/>
-                <w:szCs w:val="24"/>
-                <w:lang w:eastAsia="it-IT"/>
-              </w:rPr>
-              <w:t>D25</w:t>
-            </w:r>
-          </w:p>
-        </w:tc>
-        <w:tc>
-          <w:tcPr>
-            <w:tcW w:w="0" w:type="auto"/>
-            <w:tcBorders>
-              <w:top w:val="outset" w:sz="6" w:space="0" w:color="auto"/>
-              <w:left w:val="outset" w:sz="6" w:space="0" w:color="auto"/>
-              <w:bottom w:val="outset" w:sz="6" w:space="0" w:color="auto"/>
-              <w:right w:val="outset" w:sz="6" w:space="0" w:color="auto"/>
-            </w:tcBorders>
-            <w:vAlign w:val="center"/>
-            <w:hideMark/>
-          </w:tcPr>
-          <w:p>
-            <w:pPr>
-              <w:spacing w:after="0" w:line="240" w:lineRule="auto"/>
-              <w:rPr>
-                <w:rFonts w:ascii="Times New Roman" w:eastAsia="Times New Roman" w:hAnsi="Times New Roman" w:cs="Times New Roman"/>
-                <w:sz w:val="24"/>
-                <w:szCs w:val="24"/>
-                <w:lang w:eastAsia="it-IT"/>
-              </w:rPr>
-            </w:pPr>
-            <w:r>
-              <w:rPr>
-                <w:rFonts w:ascii="Times New Roman" w:eastAsia="Times New Roman" w:hAnsi="Times New Roman" w:cs="Times New Roman"/>
-                <w:sz w:val="24"/>
-                <w:szCs w:val="24"/>
-                <w:lang w:eastAsia="it-IT"/>
-              </w:rPr>
-              <w:t>D27</w:t>
-            </w:r>
-          </w:p>
-        </w:tc>
-        <w:tc>
-          <w:tcPr>
-            <w:tcW w:w="0" w:type="auto"/>
-            <w:tcBorders>
-              <w:top w:val="outset" w:sz="6" w:space="0" w:color="auto"/>
-              <w:left w:val="outset" w:sz="6" w:space="0" w:color="auto"/>
-              <w:bottom w:val="outset" w:sz="6" w:space="0" w:color="auto"/>
-              <w:right w:val="outset" w:sz="6" w:space="0" w:color="auto"/>
-            </w:tcBorders>
-            <w:vAlign w:val="center"/>
-            <w:hideMark/>
-          </w:tcPr>
-          <w:p>
-            <w:pPr>
-              <w:spacing w:after="0" w:line="240" w:lineRule="auto"/>
-              <w:rPr>
-                <w:rFonts w:ascii="Times New Roman" w:eastAsia="Times New Roman" w:hAnsi="Times New Roman" w:cs="Times New Roman"/>
-                <w:sz w:val="24"/>
-                <w:szCs w:val="24"/>
-                <w:lang w:eastAsia="it-IT"/>
-              </w:rPr>
-            </w:pPr>
-            <w:r>
-              <w:rPr>
-                <w:rFonts w:ascii="Times New Roman" w:eastAsia="Times New Roman" w:hAnsi="Times New Roman" w:cs="Times New Roman"/>
-                <w:sz w:val="24"/>
-                <w:szCs w:val="24"/>
-                <w:lang w:eastAsia="it-IT"/>
-              </w:rPr>
-              <w:t>D24</w:t>
-            </w:r>
-          </w:p>
-        </w:tc>
-        <w:tc>
-          <w:tcPr>
-            <w:tcW w:w="0" w:type="auto"/>
-            <w:tcBorders>
-              <w:top w:val="outset" w:sz="6" w:space="0" w:color="auto"/>
-              <w:left w:val="outset" w:sz="6" w:space="0" w:color="auto"/>
-              <w:bottom w:val="outset" w:sz="6" w:space="0" w:color="auto"/>
-              <w:right w:val="outset" w:sz="6" w:space="0" w:color="auto"/>
-            </w:tcBorders>
-            <w:vAlign w:val="center"/>
-            <w:hideMark/>
-          </w:tcPr>
-          <w:p>
-            <w:pPr>
-              <w:spacing w:after="0" w:line="240" w:lineRule="auto"/>
-              <w:rPr>
-                <w:rFonts w:ascii="Times New Roman" w:eastAsia="Times New Roman" w:hAnsi="Times New Roman" w:cs="Times New Roman"/>
-                <w:sz w:val="24"/>
-                <w:szCs w:val="24"/>
-                <w:lang w:eastAsia="it-IT"/>
-              </w:rPr>
-            </w:pPr>
-            <w:r>
-              <w:rPr>
-                <w:rFonts w:ascii="Times New Roman" w:eastAsia="Times New Roman" w:hAnsi="Times New Roman" w:cs="Times New Roman"/>
-                <w:sz w:val="24"/>
-                <w:szCs w:val="24"/>
-                <w:lang w:eastAsia="it-IT"/>
-              </w:rPr>
-              <w:t>D23</w:t>
-            </w:r>
-          </w:p>
-        </w:tc>
-      </w:tr>
-      <w:tr>
-        <w:trPr>
-          <w:tblCellSpacing w:w="15" w:type="dxa"/>
-        </w:trPr>
-        <w:tc>
-          <w:tcPr>
-            <w:tcW w:w="0" w:type="auto"/>
-            <w:tcBorders>
-              <w:top w:val="outset" w:sz="6" w:space="0" w:color="auto"/>
-              <w:left w:val="outset" w:sz="6" w:space="0" w:color="auto"/>
-              <w:bottom w:val="outset" w:sz="6" w:space="0" w:color="auto"/>
-              <w:right w:val="outset" w:sz="6" w:space="0" w:color="auto"/>
-            </w:tcBorders>
-            <w:vAlign w:val="center"/>
-            <w:hideMark/>
-          </w:tcPr>
-          <w:p>
-            <w:pPr>
-              <w:spacing w:after="0" w:line="240" w:lineRule="auto"/>
-              <w:rPr>
-                <w:rFonts w:ascii="Times New Roman" w:eastAsia="Times New Roman" w:hAnsi="Times New Roman" w:cs="Times New Roman"/>
-                <w:sz w:val="24"/>
-                <w:szCs w:val="24"/>
-                <w:lang w:eastAsia="it-IT"/>
-              </w:rPr>
-            </w:pPr>
-            <w:r>
-              <w:rPr>
-                <w:rFonts w:ascii="Courier New" w:eastAsia="Times New Roman" w:hAnsi="Courier New" w:cs="Courier New"/>
-                <w:sz w:val="20"/>
-                <w:szCs w:val="20"/>
-                <w:lang w:eastAsia="it-IT"/>
-              </w:rPr>
-              <w:t>Serial2</w:t>
-            </w:r>
-          </w:p>
-        </w:tc>
-        <w:tc>
-          <w:tcPr>
-            <w:tcW w:w="0" w:type="auto"/>
-            <w:tcBorders>
-              <w:top w:val="outset" w:sz="6" w:space="0" w:color="auto"/>
-              <w:left w:val="outset" w:sz="6" w:space="0" w:color="auto"/>
-              <w:bottom w:val="outset" w:sz="6" w:space="0" w:color="auto"/>
-              <w:right w:val="outset" w:sz="6" w:space="0" w:color="auto"/>
-            </w:tcBorders>
-            <w:vAlign w:val="center"/>
-            <w:hideMark/>
-          </w:tcPr>
-          <w:p>
-            <w:pPr>
-              <w:spacing w:after="0" w:line="240" w:lineRule="auto"/>
-              <w:rPr>
-                <w:rFonts w:ascii="Times New Roman" w:eastAsia="Times New Roman" w:hAnsi="Times New Roman" w:cs="Times New Roman"/>
-                <w:sz w:val="24"/>
-                <w:szCs w:val="24"/>
-                <w:lang w:eastAsia="it-IT"/>
-              </w:rPr>
-            </w:pPr>
-            <w:r>
-              <w:rPr>
-                <w:rFonts w:ascii="Times New Roman" w:eastAsia="Times New Roman" w:hAnsi="Times New Roman" w:cs="Times New Roman"/>
-                <w:sz w:val="24"/>
-                <w:szCs w:val="24"/>
-                <w:lang w:eastAsia="it-IT"/>
-              </w:rPr>
-              <w:t>D9</w:t>
-            </w:r>
-          </w:p>
-        </w:tc>
-        <w:tc>
-          <w:tcPr>
-            <w:tcW w:w="0" w:type="auto"/>
-            <w:tcBorders>
-              <w:top w:val="outset" w:sz="6" w:space="0" w:color="auto"/>
-              <w:left w:val="outset" w:sz="6" w:space="0" w:color="auto"/>
-              <w:bottom w:val="outset" w:sz="6" w:space="0" w:color="auto"/>
-              <w:right w:val="outset" w:sz="6" w:space="0" w:color="auto"/>
-            </w:tcBorders>
-            <w:vAlign w:val="center"/>
-            <w:hideMark/>
-          </w:tcPr>
-          <w:p>
-            <w:pPr>
-              <w:spacing w:after="0" w:line="240" w:lineRule="auto"/>
-              <w:rPr>
-                <w:rFonts w:ascii="Times New Roman" w:eastAsia="Times New Roman" w:hAnsi="Times New Roman" w:cs="Times New Roman"/>
-                <w:sz w:val="24"/>
-                <w:szCs w:val="24"/>
-                <w:lang w:eastAsia="it-IT"/>
-              </w:rPr>
-            </w:pPr>
-            <w:r>
-              <w:rPr>
-                <w:rFonts w:ascii="Times New Roman" w:eastAsia="Times New Roman" w:hAnsi="Times New Roman" w:cs="Times New Roman"/>
-                <w:sz w:val="24"/>
-                <w:szCs w:val="24"/>
-                <w:lang w:eastAsia="it-IT"/>
-              </w:rPr>
-              <w:t>D8</w:t>
-            </w:r>
-          </w:p>
-        </w:tc>
-        <w:tc>
-          <w:tcPr>
-            <w:tcW w:w="0" w:type="auto"/>
-            <w:tcBorders>
-              <w:top w:val="outset" w:sz="6" w:space="0" w:color="auto"/>
-              <w:left w:val="outset" w:sz="6" w:space="0" w:color="auto"/>
-              <w:bottom w:val="outset" w:sz="6" w:space="0" w:color="auto"/>
-              <w:right w:val="outset" w:sz="6" w:space="0" w:color="auto"/>
-            </w:tcBorders>
-            <w:vAlign w:val="center"/>
-            <w:hideMark/>
-          </w:tcPr>
-          <w:p>
-            <w:pPr>
-              <w:spacing w:after="0" w:line="240" w:lineRule="auto"/>
-              <w:rPr>
-                <w:rFonts w:ascii="Times New Roman" w:eastAsia="Times New Roman" w:hAnsi="Times New Roman" w:cs="Times New Roman"/>
-                <w:sz w:val="24"/>
-                <w:szCs w:val="24"/>
-                <w:lang w:eastAsia="it-IT"/>
-              </w:rPr>
-            </w:pPr>
-            <w:r>
-              <w:rPr>
-                <w:rFonts w:ascii="Times New Roman" w:eastAsia="Times New Roman" w:hAnsi="Times New Roman" w:cs="Times New Roman"/>
-                <w:sz w:val="24"/>
-                <w:szCs w:val="24"/>
-                <w:lang w:eastAsia="it-IT"/>
-              </w:rPr>
-              <w:t>D7</w:t>
-            </w:r>
-          </w:p>
-        </w:tc>
-        <w:tc>
-          <w:tcPr>
-            <w:tcW w:w="0" w:type="auto"/>
-            <w:tcBorders>
-              <w:top w:val="outset" w:sz="6" w:space="0" w:color="auto"/>
-              <w:left w:val="outset" w:sz="6" w:space="0" w:color="auto"/>
-              <w:bottom w:val="outset" w:sz="6" w:space="0" w:color="auto"/>
-              <w:right w:val="outset" w:sz="6" w:space="0" w:color="auto"/>
-            </w:tcBorders>
-            <w:vAlign w:val="center"/>
-            <w:hideMark/>
-          </w:tcPr>
-          <w:p>
-            <w:pPr>
-              <w:spacing w:after="0" w:line="240" w:lineRule="auto"/>
-              <w:rPr>
-                <w:rFonts w:ascii="Times New Roman" w:eastAsia="Times New Roman" w:hAnsi="Times New Roman" w:cs="Times New Roman"/>
-                <w:sz w:val="24"/>
-                <w:szCs w:val="24"/>
-                <w:lang w:eastAsia="it-IT"/>
-              </w:rPr>
-            </w:pPr>
-            <w:r>
-              <w:rPr>
-                <w:rFonts w:ascii="Times New Roman" w:eastAsia="Times New Roman" w:hAnsi="Times New Roman" w:cs="Times New Roman"/>
-                <w:sz w:val="24"/>
-                <w:szCs w:val="24"/>
-                <w:lang w:eastAsia="it-IT"/>
-              </w:rPr>
-              <w:t>D11</w:t>
-            </w:r>
-          </w:p>
-        </w:tc>
-        <w:tc>
-          <w:tcPr>
-            <w:tcW w:w="0" w:type="auto"/>
-            <w:tcBorders>
-              <w:top w:val="outset" w:sz="6" w:space="0" w:color="auto"/>
-              <w:left w:val="outset" w:sz="6" w:space="0" w:color="auto"/>
-              <w:bottom w:val="outset" w:sz="6" w:space="0" w:color="auto"/>
-              <w:right w:val="outset" w:sz="6" w:space="0" w:color="auto"/>
-            </w:tcBorders>
-            <w:vAlign w:val="center"/>
-            <w:hideMark/>
-          </w:tcPr>
-          <w:p>
-            <w:pPr>
-              <w:spacing w:after="0" w:line="240" w:lineRule="auto"/>
-              <w:rPr>
-                <w:rFonts w:ascii="Times New Roman" w:eastAsia="Times New Roman" w:hAnsi="Times New Roman" w:cs="Times New Roman"/>
-                <w:sz w:val="24"/>
-                <w:szCs w:val="24"/>
-                <w:lang w:eastAsia="it-IT"/>
-              </w:rPr>
-            </w:pPr>
-            <w:r>
-              <w:rPr>
-                <w:rFonts w:ascii="Times New Roman" w:eastAsia="Times New Roman" w:hAnsi="Times New Roman" w:cs="Times New Roman"/>
-                <w:sz w:val="24"/>
-                <w:szCs w:val="24"/>
-                <w:lang w:eastAsia="it-IT"/>
-              </w:rPr>
-              <w:t>D10</w:t>
-            </w:r>
-          </w:p>
-        </w:tc>
-      </w:tr>
-      <w:tr>
-        <w:trPr>
-          <w:tblCellSpacing w:w="15" w:type="dxa"/>
-        </w:trPr>
-        <w:tc>
-          <w:tcPr>
-            <w:tcW w:w="0" w:type="auto"/>
-            <w:tcBorders>
-              <w:top w:val="outset" w:sz="6" w:space="0" w:color="auto"/>
-              <w:left w:val="outset" w:sz="6" w:space="0" w:color="auto"/>
-              <w:bottom w:val="outset" w:sz="6" w:space="0" w:color="auto"/>
-              <w:right w:val="outset" w:sz="6" w:space="0" w:color="auto"/>
-            </w:tcBorders>
-            <w:vAlign w:val="center"/>
-            <w:hideMark/>
-          </w:tcPr>
-          <w:p>
-            <w:pPr>
-              <w:spacing w:after="0" w:line="240" w:lineRule="auto"/>
-              <w:rPr>
-                <w:rFonts w:ascii="Times New Roman" w:eastAsia="Times New Roman" w:hAnsi="Times New Roman" w:cs="Times New Roman"/>
-                <w:sz w:val="24"/>
-                <w:szCs w:val="24"/>
-                <w:lang w:eastAsia="it-IT"/>
-              </w:rPr>
-            </w:pPr>
-            <w:r>
-              <w:rPr>
-                <w:rFonts w:ascii="Courier New" w:eastAsia="Times New Roman" w:hAnsi="Courier New" w:cs="Courier New"/>
-                <w:sz w:val="20"/>
-                <w:szCs w:val="20"/>
-                <w:lang w:eastAsia="it-IT"/>
-              </w:rPr>
-              <w:t>Serial3</w:t>
-            </w:r>
-          </w:p>
-        </w:tc>
-        <w:tc>
-          <w:tcPr>
-            <w:tcW w:w="0" w:type="auto"/>
-            <w:tcBorders>
-              <w:top w:val="outset" w:sz="6" w:space="0" w:color="auto"/>
-              <w:left w:val="outset" w:sz="6" w:space="0" w:color="auto"/>
-              <w:bottom w:val="outset" w:sz="6" w:space="0" w:color="auto"/>
-              <w:right w:val="outset" w:sz="6" w:space="0" w:color="auto"/>
-            </w:tcBorders>
-            <w:vAlign w:val="center"/>
-            <w:hideMark/>
-          </w:tcPr>
-          <w:p>
-            <w:pPr>
-              <w:spacing w:after="0" w:line="240" w:lineRule="auto"/>
-              <w:rPr>
-                <w:rFonts w:ascii="Times New Roman" w:eastAsia="Times New Roman" w:hAnsi="Times New Roman" w:cs="Times New Roman"/>
-                <w:sz w:val="24"/>
-                <w:szCs w:val="24"/>
-                <w:lang w:eastAsia="it-IT"/>
-              </w:rPr>
-            </w:pPr>
-            <w:r>
-              <w:rPr>
-                <w:rFonts w:ascii="Times New Roman" w:eastAsia="Times New Roman" w:hAnsi="Times New Roman" w:cs="Times New Roman"/>
-                <w:sz w:val="24"/>
-                <w:szCs w:val="24"/>
-                <w:lang w:eastAsia="it-IT"/>
-              </w:rPr>
-              <w:t>D1</w:t>
-            </w:r>
-          </w:p>
-        </w:tc>
-        <w:tc>
-          <w:tcPr>
-            <w:tcW w:w="0" w:type="auto"/>
-            <w:tcBorders>
-              <w:top w:val="outset" w:sz="6" w:space="0" w:color="auto"/>
-              <w:left w:val="outset" w:sz="6" w:space="0" w:color="auto"/>
-              <w:bottom w:val="outset" w:sz="6" w:space="0" w:color="auto"/>
-              <w:right w:val="outset" w:sz="6" w:space="0" w:color="auto"/>
-            </w:tcBorders>
-            <w:vAlign w:val="center"/>
-            <w:hideMark/>
-          </w:tcPr>
-          <w:p>
-            <w:pPr>
-              <w:spacing w:after="0" w:line="240" w:lineRule="auto"/>
-              <w:rPr>
-                <w:rFonts w:ascii="Times New Roman" w:eastAsia="Times New Roman" w:hAnsi="Times New Roman" w:cs="Times New Roman"/>
-                <w:sz w:val="24"/>
-                <w:szCs w:val="24"/>
-                <w:lang w:eastAsia="it-IT"/>
-              </w:rPr>
-            </w:pPr>
-            <w:r>
-              <w:rPr>
-                <w:rFonts w:ascii="Times New Roman" w:eastAsia="Times New Roman" w:hAnsi="Times New Roman" w:cs="Times New Roman"/>
-                <w:sz w:val="24"/>
-                <w:szCs w:val="24"/>
-                <w:lang w:eastAsia="it-IT"/>
-              </w:rPr>
-              <w:t>D0</w:t>
-            </w:r>
-          </w:p>
-        </w:tc>
-        <w:tc>
-          <w:tcPr>
-            <w:tcW w:w="0" w:type="auto"/>
-            <w:tcBorders>
-              <w:top w:val="outset" w:sz="6" w:space="0" w:color="auto"/>
-              <w:left w:val="outset" w:sz="6" w:space="0" w:color="auto"/>
-              <w:bottom w:val="outset" w:sz="6" w:space="0" w:color="auto"/>
-              <w:right w:val="outset" w:sz="6" w:space="0" w:color="auto"/>
-            </w:tcBorders>
-            <w:vAlign w:val="center"/>
-            <w:hideMark/>
-          </w:tcPr>
-          <w:p>
-            <w:pPr>
-              <w:spacing w:after="0" w:line="240" w:lineRule="auto"/>
-              <w:rPr>
-                <w:rFonts w:ascii="Times New Roman" w:eastAsia="Times New Roman" w:hAnsi="Times New Roman" w:cs="Times New Roman"/>
-                <w:sz w:val="24"/>
-                <w:szCs w:val="24"/>
-                <w:lang w:eastAsia="it-IT"/>
-              </w:rPr>
-            </w:pPr>
-            <w:r>
-              <w:rPr>
-                <w:rFonts w:ascii="Times New Roman" w:eastAsia="Times New Roman" w:hAnsi="Times New Roman" w:cs="Times New Roman"/>
-                <w:sz w:val="24"/>
-                <w:szCs w:val="24"/>
-                <w:lang w:eastAsia="it-IT"/>
-              </w:rPr>
-              <w:t>D31</w:t>
-            </w:r>
-          </w:p>
-        </w:tc>
-        <w:tc>
-          <w:tcPr>
-            <w:tcW w:w="0" w:type="auto"/>
-            <w:tcBorders>
-              <w:top w:val="outset" w:sz="6" w:space="0" w:color="auto"/>
-              <w:left w:val="outset" w:sz="6" w:space="0" w:color="auto"/>
-              <w:bottom w:val="outset" w:sz="6" w:space="0" w:color="auto"/>
-              <w:right w:val="outset" w:sz="6" w:space="0" w:color="auto"/>
-            </w:tcBorders>
-            <w:vAlign w:val="center"/>
-            <w:hideMark/>
-          </w:tcPr>
-          <w:p>
-            <w:pPr>
-              <w:spacing w:after="0" w:line="240" w:lineRule="auto"/>
-              <w:rPr>
-                <w:rFonts w:ascii="Times New Roman" w:eastAsia="Times New Roman" w:hAnsi="Times New Roman" w:cs="Times New Roman"/>
-                <w:sz w:val="24"/>
-                <w:szCs w:val="24"/>
-                <w:lang w:eastAsia="it-IT"/>
-              </w:rPr>
-            </w:pPr>
-            <w:r>
-              <w:rPr>
-                <w:rFonts w:ascii="Times New Roman" w:eastAsia="Times New Roman" w:hAnsi="Times New Roman" w:cs="Times New Roman"/>
-                <w:sz w:val="24"/>
-                <w:szCs w:val="24"/>
-                <w:lang w:eastAsia="it-IT"/>
-              </w:rPr>
-              <w:t>D30</w:t>
-            </w:r>
-          </w:p>
-        </w:tc>
-        <w:tc>
-          <w:tcPr>
-            <w:tcW w:w="0" w:type="auto"/>
-            <w:tcBorders>
-              <w:top w:val="outset" w:sz="6" w:space="0" w:color="auto"/>
-              <w:left w:val="outset" w:sz="6" w:space="0" w:color="auto"/>
-              <w:bottom w:val="outset" w:sz="6" w:space="0" w:color="auto"/>
-              <w:right w:val="outset" w:sz="6" w:space="0" w:color="auto"/>
-            </w:tcBorders>
-            <w:vAlign w:val="center"/>
-            <w:hideMark/>
-          </w:tcPr>
-          <w:p>
-            <w:pPr>
-              <w:spacing w:after="0" w:line="240" w:lineRule="auto"/>
-              <w:rPr>
-                <w:rFonts w:ascii="Times New Roman" w:eastAsia="Times New Roman" w:hAnsi="Times New Roman" w:cs="Times New Roman"/>
-                <w:sz w:val="24"/>
-                <w:szCs w:val="24"/>
-                <w:lang w:eastAsia="it-IT"/>
-              </w:rPr>
-            </w:pPr>
-            <w:r>
-              <w:rPr>
-                <w:rFonts w:ascii="Times New Roman" w:eastAsia="Times New Roman" w:hAnsi="Times New Roman" w:cs="Times New Roman"/>
-                <w:sz w:val="24"/>
-                <w:szCs w:val="24"/>
-                <w:lang w:eastAsia="it-IT"/>
-              </w:rPr>
-              <w:t>D29</w:t>
-            </w:r>
-          </w:p>
-        </w:tc>
-      </w:tr>
-    </w:tbl>
-    <w:p>
-      <w:pPr>
-        <w:rPr>
-          <w:lang w:val="en-US"/>
-        </w:rPr>
-      </w:pPr>
-    </w:p>
-    <w:p>
-      <w:pPr>
-        <w:rPr>
-          <w:lang w:val="en-US"/>
-        </w:rPr>
-      </w:pPr>
-      <w:r>
-        <w:rPr>
-          <w:lang w:val="en-US"/>
-        </w:rPr>
-        <w:t>UART1 TX pin PA9 and RX on PA10</w:t>
-      </w:r>
-    </w:p>
-    <w:p>
-      <w:pPr>
-        <w:rPr>
-          <w:lang w:val="en-US"/>
-        </w:rPr>
-      </w:pPr>
-      <w:r>
-        <w:rPr>
-          <w:rStyle w:val="CodiceHTML"/>
-          <w:rFonts w:eastAsiaTheme="minorHAnsi"/>
-          <w:lang w:val="en-US"/>
-        </w:rPr>
-        <w:t>HardwareSerial Serial(USART1,PA9,PA10);</w:t>
-      </w:r>
-      <w:r>
-        <w:rPr>
-          <w:rFonts w:ascii="Courier New" w:hAnsi="Courier New" w:cs="Courier New"/>
-          <w:sz w:val="20"/>
-          <w:szCs w:val="20"/>
-          <w:lang w:val="en-US"/>
-        </w:rPr>
-        <w:br/>
-      </w:r>
-      <w:r>
-        <w:rPr>
-          <w:rStyle w:val="CodiceHTML"/>
-          <w:rFonts w:eastAsiaTheme="minorHAnsi"/>
-          <w:lang w:val="en-US"/>
-        </w:rPr>
-        <w:t>HardwareSerial Serial1(USART2,PA2,PA3);</w:t>
       </w:r>
     </w:p>
     <w:p>
@@ -1884,13 +865,26 @@
     <w:p>
       <w:pPr>
         <w:spacing w:before="100" w:beforeAutospacing="1" w:after="100" w:afterAutospacing="1" w:line="240" w:lineRule="auto"/>
+        <w:outlineLvl w:val="2"/>
+        <w:rPr>
+          <w:rFonts w:ascii="Times New Roman" w:eastAsia="Times New Roman" w:hAnsi="Times New Roman" w:cs="Times New Roman"/>
+          <w:b/>
+          <w:bCs/>
+          <w:sz w:val="27"/>
+          <w:szCs w:val="27"/>
+          <w:lang w:val="en-US" w:eastAsia="it-IT"/>
+        </w:rPr>
+      </w:pPr>
+      <w:r>
         <w:rPr>
           <w:rFonts w:ascii="Times New Roman" w:eastAsia="Times New Roman" w:hAnsi="Times New Roman" w:cs="Times New Roman"/>
           <w:sz w:val="24"/>
           <w:szCs w:val="24"/>
           <w:lang w:val="en-US" w:eastAsia="it-IT"/>
         </w:rPr>
-      </w:pPr>
+        <w:t xml:space="preserve">Declare variables as </w:t>
+      </w:r>
+      <w:proofErr w:type="spellStart"/>
       <w:r>
         <w:rPr>
           <w:rFonts w:ascii="Times New Roman" w:eastAsia="Times New Roman" w:hAnsi="Times New Roman" w:cs="Times New Roman"/>
@@ -1898,122 +892,18 @@
           <w:szCs w:val="24"/>
           <w:lang w:val="en-US" w:eastAsia="it-IT"/>
         </w:rPr>
-        <w:t xml:space="preserve">Declare variables as const to put them into flash memory. </w:t>
-      </w:r>
-    </w:p>
-    <w:p>
-      <w:pPr>
-        <w:spacing w:before="100" w:beforeAutospacing="1" w:after="100" w:afterAutospacing="1" w:line="240" w:lineRule="auto"/>
+        <w:t>const</w:t>
+      </w:r>
+      <w:proofErr w:type="spellEnd"/>
+      <w:r>
         <w:rPr>
           <w:rFonts w:ascii="Times New Roman" w:eastAsia="Times New Roman" w:hAnsi="Times New Roman" w:cs="Times New Roman"/>
           <w:sz w:val="24"/>
           <w:szCs w:val="24"/>
           <w:lang w:val="en-US" w:eastAsia="it-IT"/>
         </w:rPr>
-      </w:pPr>
-      <w:r>
-        <w:rPr>
-          <w:rFonts w:ascii="Times New Roman" w:eastAsia="Times New Roman" w:hAnsi="Times New Roman" w:cs="Times New Roman"/>
-          <w:sz w:val="24"/>
-          <w:szCs w:val="24"/>
-          <w:lang w:val="en-US" w:eastAsia="it-IT"/>
-        </w:rPr>
-        <w:t xml:space="preserve">This old method (below) is deprecated </w:t>
-      </w:r>
-    </w:p>
-    <w:p>
-      <w:pPr>
-        <w:spacing w:before="100" w:beforeAutospacing="1" w:after="100" w:afterAutospacing="1" w:line="240" w:lineRule="auto"/>
-        <w:rPr>
-          <w:rFonts w:ascii="Times New Roman" w:eastAsia="Times New Roman" w:hAnsi="Times New Roman" w:cs="Times New Roman"/>
-          <w:sz w:val="24"/>
-          <w:szCs w:val="24"/>
-          <w:lang w:val="en-US" w:eastAsia="it-IT"/>
-        </w:rPr>
-      </w:pPr>
-      <w:r>
-        <w:rPr>
-          <w:rFonts w:ascii="Times New Roman" w:eastAsia="Times New Roman" w:hAnsi="Times New Roman" w:cs="Times New Roman"/>
-          <w:sz w:val="24"/>
-          <w:szCs w:val="24"/>
-          <w:lang w:val="en-US" w:eastAsia="it-IT"/>
-        </w:rPr>
-        <w:t xml:space="preserve">The __FLASH__ macro to store variables into the flash memory, instead of the RAM, </w:t>
-      </w:r>
-      <w:r>
-        <w:rPr>
-          <w:rFonts w:ascii="Times New Roman" w:eastAsia="Times New Roman" w:hAnsi="Times New Roman" w:cs="Times New Roman"/>
-          <w:sz w:val="24"/>
-          <w:szCs w:val="24"/>
-          <w:lang w:val="en-US" w:eastAsia="it-IT"/>
-        </w:rPr>
-        <w:br/>
-        <w:t>example:</w:t>
-      </w:r>
-      <w:r>
-        <w:rPr>
-          <w:rFonts w:ascii="Times New Roman" w:eastAsia="Times New Roman" w:hAnsi="Times New Roman" w:cs="Times New Roman"/>
-          <w:sz w:val="24"/>
-          <w:szCs w:val="24"/>
-          <w:lang w:val="en-US" w:eastAsia="it-IT"/>
-        </w:rPr>
-        <w:br/>
-      </w:r>
-      <w:r>
-        <w:rPr>
-          <w:rFonts w:ascii="Courier New" w:eastAsia="Times New Roman" w:hAnsi="Courier New" w:cs="Courier New"/>
-          <w:sz w:val="20"/>
-          <w:szCs w:val="20"/>
-          <w:lang w:val="en-US" w:eastAsia="it-IT"/>
-        </w:rPr>
-        <w:t>uint32 array[] __FLASH__ = {0, 1, 2};</w:t>
-      </w:r>
-      <w:r>
-        <w:rPr>
-          <w:rFonts w:ascii="Times New Roman" w:eastAsia="Times New Roman" w:hAnsi="Times New Roman" w:cs="Times New Roman"/>
-          <w:sz w:val="24"/>
-          <w:szCs w:val="24"/>
-          <w:lang w:val="en-US" w:eastAsia="it-IT"/>
-        </w:rPr>
-        <w:t xml:space="preserve"> </w:t>
-      </w:r>
-    </w:p>
-    <w:p>
-      <w:pPr>
-        <w:rPr>
-          <w:lang w:val="en-US"/>
-        </w:rPr>
-      </w:pPr>
-    </w:p>
-    <w:p>
-      <w:pPr>
-        <w:rPr>
-          <w:lang w:val="en-US"/>
-        </w:rPr>
-      </w:pPr>
-    </w:p>
-    <w:p>
-      <w:pPr>
-        <w:rPr>
-          <w:lang w:val="en-US"/>
-        </w:rPr>
-      </w:pPr>
-    </w:p>
-    <w:p>
-      <w:pPr>
-        <w:rPr>
-          <w:lang w:val="en-US"/>
-        </w:rPr>
-      </w:pPr>
-      <w:hyperlink r:id="rId16" w:history="1">
-        <w:r>
-          <w:rPr>
-            <w:rStyle w:val="Collegamentoipertestuale"/>
-            <w:lang w:val="en-US"/>
-          </w:rPr>
-          <w:t>http://wiki.piffa.net/index.php/BluePill</w:t>
-        </w:r>
-      </w:hyperlink>
+        <w:t xml:space="preserve"> to put them into flash memory. </w:t>
+      </w:r>
     </w:p>
     <w:p>
       <w:pPr>
@@ -2063,6 +953,7 @@
                 <w:b/>
                 <w:color w:val="000000" w:themeColor="text1"/>
               </w:rPr>
+              <w:lastRenderedPageBreak/>
               <w:t>Pin</w:t>
             </w:r>
           </w:p>
@@ -3574,7 +2465,12 @@
           </w:tcPr>
           <w:p>
             <w:r>
-              <w:t>2_SCL</w:t>
+              <w:t>1</w:t>
+            </w:r>
+            <w:bookmarkStart w:id="0" w:name="_GoBack"/>
+            <w:bookmarkEnd w:id="0"/>
+            <w:r>
+              <w:t>_SCL</w:t>
             </w:r>
           </w:p>
         </w:tc>
@@ -4994,8 +3890,8 @@
 </file>
 
 <file path=word/numbering.xml><?xml version="1.0" encoding="utf-8"?>
-<w:numbering xmlns:wpc="http://schemas.microsoft.com/office/word/2010/wordprocessingCanvas" xmlns:mc="http://schemas.openxmlformats.org/markup-compatibility/2006" xmlns:o="urn:schemas-microsoft-com:office:office" xmlns:r="http://schemas.openxmlformats.org/officeDocument/2006/relationships" xmlns:m="http://schemas.openxmlformats.org/officeDocument/2006/math" xmlns:v="urn:schemas-microsoft-com:vml" xmlns:wp14="http://schemas.microsoft.com/office/word/2010/wordprocessingDrawing" xmlns:wp="http://schemas.openxmlformats.org/drawingml/2006/wordprocessingDrawing" xmlns:w10="urn:schemas-microsoft-com:office:word" xmlns:w="http://schemas.openxmlformats.org/wordprocessingml/2006/main" xmlns:w14="http://schemas.microsoft.com/office/word/2010/wordml" xmlns:w15="http://schemas.microsoft.com/office/word/2012/wordml" xmlns:wpg="http://schemas.microsoft.com/office/word/2010/wordprocessingGroup" xmlns:wpi="http://schemas.microsoft.com/office/word/2010/wordprocessingInk" xmlns:wne="http://schemas.microsoft.com/office/word/2006/wordml" xmlns:wps="http://schemas.microsoft.com/office/word/2010/wordprocessingShape" mc:Ignorable="w14 w15 wp14">
-  <w:abstractNum w:abstractNumId="0" w15:restartNumberingAfterBreak="0">
+<w:numbering xmlns:wpc="http://schemas.microsoft.com/office/word/2010/wordprocessingCanvas" xmlns:mc="http://schemas.openxmlformats.org/markup-compatibility/2006" xmlns:o="urn:schemas-microsoft-com:office:office" xmlns:r="http://schemas.openxmlformats.org/officeDocument/2006/relationships" xmlns:m="http://schemas.openxmlformats.org/officeDocument/2006/math" xmlns:v="urn:schemas-microsoft-com:vml" xmlns:wp14="http://schemas.microsoft.com/office/word/2010/wordprocessingDrawing" xmlns:wp="http://schemas.openxmlformats.org/drawingml/2006/wordprocessingDrawing" xmlns:w10="urn:schemas-microsoft-com:office:word" xmlns:w="http://schemas.openxmlformats.org/wordprocessingml/2006/main" xmlns:w14="http://schemas.microsoft.com/office/word/2010/wordml" xmlns:wpg="http://schemas.microsoft.com/office/word/2010/wordprocessingGroup" xmlns:wpi="http://schemas.microsoft.com/office/word/2010/wordprocessingInk" xmlns:wne="http://schemas.microsoft.com/office/word/2006/wordml" xmlns:wps="http://schemas.microsoft.com/office/word/2010/wordprocessingShape" mc:Ignorable="w14 wp14">
+  <w:abstractNum w:abstractNumId="0">
     <w:nsid w:val="1841251A"/>
     <w:multiLevelType w:val="multilevel"/>
     <w:tmpl w:val="167A89A0"/>
@@ -5144,7 +4040,7 @@
       </w:rPr>
     </w:lvl>
   </w:abstractNum>
-  <w:abstractNum w:abstractNumId="1" w15:restartNumberingAfterBreak="0">
+  <w:abstractNum w:abstractNumId="1">
     <w:nsid w:val="69CD2B1D"/>
     <w:multiLevelType w:val="multilevel"/>
     <w:tmpl w:val="77580C64"/>
@@ -5303,7 +4199,7 @@
 </file>
 
 <file path=word/styles.xml><?xml version="1.0" encoding="utf-8"?>
-<w:styles xmlns:mc="http://schemas.openxmlformats.org/markup-compatibility/2006" xmlns:r="http://schemas.openxmlformats.org/officeDocument/2006/relationships" xmlns:w="http://schemas.openxmlformats.org/wordprocessingml/2006/main" xmlns:w14="http://schemas.microsoft.com/office/word/2010/wordml" xmlns:w15="http://schemas.microsoft.com/office/word/2012/wordml" mc:Ignorable="w14 w15">
+<w:styles xmlns:mc="http://schemas.openxmlformats.org/markup-compatibility/2006" xmlns:r="http://schemas.openxmlformats.org/officeDocument/2006/relationships" xmlns:w="http://schemas.openxmlformats.org/wordprocessingml/2006/main" xmlns:w14="http://schemas.microsoft.com/office/word/2010/wordml" mc:Ignorable="w14">
   <w:docDefaults>
     <w:rPrDefault>
       <w:rPr>
@@ -5319,378 +4215,144 @@
       </w:pPr>
     </w:pPrDefault>
   </w:docDefaults>
-  <w:latentStyles w:defLockedState="0" w:defUIPriority="99" w:defSemiHidden="0" w:defUnhideWhenUsed="0" w:defQFormat="0" w:count="371">
-    <w:lsdException w:name="Normal" w:uiPriority="0" w:qFormat="1"/>
-    <w:lsdException w:name="heading 1" w:uiPriority="9" w:qFormat="1"/>
-    <w:lsdException w:name="heading 2" w:semiHidden="1" w:uiPriority="9" w:unhideWhenUsed="1" w:qFormat="1"/>
-    <w:lsdException w:name="heading 3" w:semiHidden="1" w:uiPriority="9" w:unhideWhenUsed="1" w:qFormat="1"/>
-    <w:lsdException w:name="heading 4" w:semiHidden="1" w:uiPriority="9" w:unhideWhenUsed="1" w:qFormat="1"/>
-    <w:lsdException w:name="heading 5" w:semiHidden="1" w:uiPriority="9" w:unhideWhenUsed="1" w:qFormat="1"/>
-    <w:lsdException w:name="heading 6" w:semiHidden="1" w:uiPriority="9" w:unhideWhenUsed="1" w:qFormat="1"/>
-    <w:lsdException w:name="heading 7" w:semiHidden="1" w:uiPriority="9" w:unhideWhenUsed="1" w:qFormat="1"/>
-    <w:lsdException w:name="heading 8" w:semiHidden="1" w:uiPriority="9" w:unhideWhenUsed="1" w:qFormat="1"/>
-    <w:lsdException w:name="heading 9" w:semiHidden="1" w:uiPriority="9" w:unhideWhenUsed="1" w:qFormat="1"/>
-    <w:lsdException w:name="index 1" w:semiHidden="1" w:unhideWhenUsed="1"/>
-    <w:lsdException w:name="index 2" w:semiHidden="1" w:unhideWhenUsed="1"/>
-    <w:lsdException w:name="index 3" w:semiHidden="1" w:unhideWhenUsed="1"/>
-    <w:lsdException w:name="index 4" w:semiHidden="1" w:unhideWhenUsed="1"/>
-    <w:lsdException w:name="index 5" w:semiHidden="1" w:unhideWhenUsed="1"/>
-    <w:lsdException w:name="index 6" w:semiHidden="1" w:unhideWhenUsed="1"/>
-    <w:lsdException w:name="index 7" w:semiHidden="1" w:unhideWhenUsed="1"/>
-    <w:lsdException w:name="index 8" w:semiHidden="1" w:unhideWhenUsed="1"/>
-    <w:lsdException w:name="index 9" w:semiHidden="1" w:unhideWhenUsed="1"/>
-    <w:lsdException w:name="toc 1" w:semiHidden="1" w:uiPriority="39" w:unhideWhenUsed="1"/>
-    <w:lsdException w:name="toc 2" w:semiHidden="1" w:uiPriority="39" w:unhideWhenUsed="1"/>
-    <w:lsdException w:name="toc 3" w:semiHidden="1" w:uiPriority="39" w:unhideWhenUsed="1"/>
-    <w:lsdException w:name="toc 4" w:semiHidden="1" w:uiPriority="39" w:unhideWhenUsed="1"/>
-    <w:lsdException w:name="toc 5" w:semiHidden="1" w:uiPriority="39" w:unhideWhenUsed="1"/>
-    <w:lsdException w:name="toc 6" w:semiHidden="1" w:uiPriority="39" w:unhideWhenUsed="1"/>
-    <w:lsdException w:name="toc 7" w:semiHidden="1" w:uiPriority="39" w:unhideWhenUsed="1"/>
-    <w:lsdException w:name="toc 8" w:semiHidden="1" w:uiPriority="39" w:unhideWhenUsed="1"/>
-    <w:lsdException w:name="toc 9" w:semiHidden="1" w:uiPriority="39" w:unhideWhenUsed="1"/>
-    <w:lsdException w:name="Normal Indent" w:semiHidden="1" w:unhideWhenUsed="1"/>
-    <w:lsdException w:name="footnote text" w:semiHidden="1" w:unhideWhenUsed="1"/>
-    <w:lsdException w:name="annotation text" w:semiHidden="1" w:unhideWhenUsed="1"/>
-    <w:lsdException w:name="header" w:semiHidden="1" w:unhideWhenUsed="1"/>
-    <w:lsdException w:name="footer" w:semiHidden="1" w:unhideWhenUsed="1"/>
-    <w:lsdException w:name="index heading" w:semiHidden="1" w:unhideWhenUsed="1"/>
-    <w:lsdException w:name="caption" w:semiHidden="1" w:uiPriority="35" w:unhideWhenUsed="1" w:qFormat="1"/>
-    <w:lsdException w:name="table of figures" w:semiHidden="1" w:unhideWhenUsed="1"/>
-    <w:lsdException w:name="envelope address" w:semiHidden="1" w:unhideWhenUsed="1"/>
-    <w:lsdException w:name="envelope return" w:semiHidden="1" w:unhideWhenUsed="1"/>
-    <w:lsdException w:name="footnote reference" w:semiHidden="1" w:unhideWhenUsed="1"/>
-    <w:lsdException w:name="annotation reference" w:semiHidden="1" w:unhideWhenUsed="1"/>
-    <w:lsdException w:name="line number" w:semiHidden="1" w:unhideWhenUsed="1"/>
-    <w:lsdException w:name="page number" w:semiHidden="1" w:unhideWhenUsed="1"/>
-    <w:lsdException w:name="endnote reference" w:semiHidden="1" w:unhideWhenUsed="1"/>
-    <w:lsdException w:name="endnote text" w:semiHidden="1" w:unhideWhenUsed="1"/>
-    <w:lsdException w:name="table of authorities" w:semiHidden="1" w:unhideWhenUsed="1"/>
-    <w:lsdException w:name="macro" w:semiHidden="1" w:unhideWhenUsed="1"/>
-    <w:lsdException w:name="toa heading" w:semiHidden="1" w:unhideWhenUsed="1"/>
-    <w:lsdException w:name="List" w:semiHidden="1" w:unhideWhenUsed="1"/>
-    <w:lsdException w:name="List Bullet" w:semiHidden="1" w:unhideWhenUsed="1"/>
-    <w:lsdException w:name="List Number" w:semiHidden="1" w:unhideWhenUsed="1"/>
-    <w:lsdException w:name="List 2" w:semiHidden="1" w:unhideWhenUsed="1"/>
-    <w:lsdException w:name="List 3" w:semiHidden="1" w:unhideWhenUsed="1"/>
-    <w:lsdException w:name="List 4" w:semiHidden="1" w:unhideWhenUsed="1"/>
-    <w:lsdException w:name="List 5" w:semiHidden="1" w:unhideWhenUsed="1"/>
-    <w:lsdException w:name="List Bullet 2" w:semiHidden="1" w:unhideWhenUsed="1"/>
-    <w:lsdException w:name="List Bullet 3" w:semiHidden="1" w:unhideWhenUsed="1"/>
-    <w:lsdException w:name="List Bullet 4" w:semiHidden="1" w:unhideWhenUsed="1"/>
-    <w:lsdException w:name="List Bullet 5" w:semiHidden="1" w:unhideWhenUsed="1"/>
-    <w:lsdException w:name="List Number 2" w:semiHidden="1" w:unhideWhenUsed="1"/>
-    <w:lsdException w:name="List Number 3" w:semiHidden="1" w:unhideWhenUsed="1"/>
-    <w:lsdException w:name="List Number 4" w:semiHidden="1" w:unhideWhenUsed="1"/>
-    <w:lsdException w:name="List Number 5" w:semiHidden="1" w:unhideWhenUsed="1"/>
-    <w:lsdException w:name="Title" w:uiPriority="10" w:qFormat="1"/>
-    <w:lsdException w:name="Closing" w:semiHidden="1" w:unhideWhenUsed="1"/>
-    <w:lsdException w:name="Signature" w:semiHidden="1" w:unhideWhenUsed="1"/>
-    <w:lsdException w:name="Default Paragraph Font" w:semiHidden="1" w:uiPriority="1" w:unhideWhenUsed="1"/>
-    <w:lsdException w:name="Body Text" w:semiHidden="1" w:unhideWhenUsed="1"/>
-    <w:lsdException w:name="Body Text Indent" w:semiHidden="1" w:unhideWhenUsed="1"/>
-    <w:lsdException w:name="List Continue" w:semiHidden="1" w:unhideWhenUsed="1"/>
-    <w:lsdException w:name="List Continue 2" w:semiHidden="1" w:unhideWhenUsed="1"/>
-    <w:lsdException w:name="List Continue 3" w:semiHidden="1" w:unhideWhenUsed="1"/>
-    <w:lsdException w:name="List Continue 4" w:semiHidden="1" w:unhideWhenUsed="1"/>
-    <w:lsdException w:name="List Continue 5" w:semiHidden="1" w:unhideWhenUsed="1"/>
-    <w:lsdException w:name="Message Header" w:semiHidden="1" w:unhideWhenUsed="1"/>
-    <w:lsdException w:name="Subtitle" w:uiPriority="11" w:qFormat="1"/>
-    <w:lsdException w:name="Salutation" w:semiHidden="1" w:unhideWhenUsed="1"/>
-    <w:lsdException w:name="Date" w:semiHidden="1" w:unhideWhenUsed="1"/>
-    <w:lsdException w:name="Body Text First Indent" w:semiHidden="1" w:unhideWhenUsed="1"/>
-    <w:lsdException w:name="Body Text First Indent 2" w:semiHidden="1" w:unhideWhenUsed="1"/>
-    <w:lsdException w:name="Note Heading" w:semiHidden="1" w:unhideWhenUsed="1"/>
-    <w:lsdException w:name="Body Text 2" w:semiHidden="1" w:unhideWhenUsed="1"/>
-    <w:lsdException w:name="Body Text 3" w:semiHidden="1" w:unhideWhenUsed="1"/>
-    <w:lsdException w:name="Body Text Indent 2" w:semiHidden="1" w:unhideWhenUsed="1"/>
-    <w:lsdException w:name="Body Text Indent 3" w:semiHidden="1" w:unhideWhenUsed="1"/>
-    <w:lsdException w:name="Block Text" w:semiHidden="1" w:unhideWhenUsed="1"/>
-    <w:lsdException w:name="Hyperlink" w:semiHidden="1" w:unhideWhenUsed="1"/>
-    <w:lsdException w:name="FollowedHyperlink" w:semiHidden="1" w:unhideWhenUsed="1"/>
-    <w:lsdException w:name="Strong" w:uiPriority="22" w:qFormat="1"/>
-    <w:lsdException w:name="Emphasis" w:uiPriority="20" w:qFormat="1"/>
-    <w:lsdException w:name="Document Map" w:semiHidden="1" w:unhideWhenUsed="1"/>
-    <w:lsdException w:name="Plain Text" w:semiHidden="1" w:unhideWhenUsed="1"/>
-    <w:lsdException w:name="E-mail Signature" w:semiHidden="1" w:unhideWhenUsed="1"/>
-    <w:lsdException w:name="HTML Top of Form" w:semiHidden="1" w:unhideWhenUsed="1"/>
-    <w:lsdException w:name="HTML Bottom of Form" w:semiHidden="1" w:unhideWhenUsed="1"/>
-    <w:lsdException w:name="Normal (Web)" w:semiHidden="1" w:unhideWhenUsed="1"/>
-    <w:lsdException w:name="HTML Acronym" w:semiHidden="1" w:unhideWhenUsed="1"/>
-    <w:lsdException w:name="HTML Address" w:semiHidden="1" w:unhideWhenUsed="1"/>
-    <w:lsdException w:name="HTML Cite" w:semiHidden="1" w:unhideWhenUsed="1"/>
-    <w:lsdException w:name="HTML Code" w:semiHidden="1" w:unhideWhenUsed="1"/>
-    <w:lsdException w:name="HTML Definition" w:semiHidden="1" w:unhideWhenUsed="1"/>
-    <w:lsdException w:name="HTML Keyboard" w:semiHidden="1" w:unhideWhenUsed="1"/>
-    <w:lsdException w:name="HTML Preformatted" w:semiHidden="1" w:unhideWhenUsed="1"/>
-    <w:lsdException w:name="HTML Sample" w:semiHidden="1" w:unhideWhenUsed="1"/>
-    <w:lsdException w:name="HTML Typewriter" w:semiHidden="1" w:unhideWhenUsed="1"/>
-    <w:lsdException w:name="HTML Variable" w:semiHidden="1" w:unhideWhenUsed="1"/>
-    <w:lsdException w:name="Normal Table" w:semiHidden="1" w:unhideWhenUsed="1"/>
-    <w:lsdException w:name="annotation subject" w:semiHidden="1" w:unhideWhenUsed="1"/>
-    <w:lsdException w:name="No List" w:semiHidden="1" w:unhideWhenUsed="1"/>
-    <w:lsdException w:name="Outline List 1" w:semiHidden="1" w:unhideWhenUsed="1"/>
-    <w:lsdException w:name="Outline List 2" w:semiHidden="1" w:unhideWhenUsed="1"/>
-    <w:lsdException w:name="Outline List 3" w:semiHidden="1" w:unhideWhenUsed="1"/>
-    <w:lsdException w:name="Table Simple 1" w:semiHidden="1" w:unhideWhenUsed="1"/>
-    <w:lsdException w:name="Table Simple 2" w:semiHidden="1" w:unhideWhenUsed="1"/>
-    <w:lsdException w:name="Table Simple 3" w:semiHidden="1" w:unhideWhenUsed="1"/>
-    <w:lsdException w:name="Table Classic 1" w:semiHidden="1" w:unhideWhenUsed="1"/>
-    <w:lsdException w:name="Table Classic 2" w:semiHidden="1" w:unhideWhenUsed="1"/>
-    <w:lsdException w:name="Table Classic 3" w:semiHidden="1" w:unhideWhenUsed="1"/>
-    <w:lsdException w:name="Table Classic 4" w:semiHidden="1" w:unhideWhenUsed="1"/>
-    <w:lsdException w:name="Table Colorful 1" w:semiHidden="1" w:unhideWhenUsed="1"/>
-    <w:lsdException w:name="Table Colorful 2" w:semiHidden="1" w:unhideWhenUsed="1"/>
-    <w:lsdException w:name="Table Colorful 3" w:semiHidden="1" w:unhideWhenUsed="1"/>
-    <w:lsdException w:name="Table Columns 1" w:semiHidden="1" w:unhideWhenUsed="1"/>
-    <w:lsdException w:name="Table Columns 2" w:semiHidden="1" w:unhideWhenUsed="1"/>
-    <w:lsdException w:name="Table Columns 3" w:semiHidden="1" w:unhideWhenUsed="1"/>
-    <w:lsdException w:name="Table Columns 4" w:semiHidden="1" w:unhideWhenUsed="1"/>
-    <w:lsdException w:name="Table Columns 5" w:semiHidden="1" w:unhideWhenUsed="1"/>
-    <w:lsdException w:name="Table Grid 1" w:semiHidden="1" w:unhideWhenUsed="1"/>
-    <w:lsdException w:name="Table Grid 2" w:semiHidden="1" w:unhideWhenUsed="1"/>
-    <w:lsdException w:name="Table Grid 3" w:semiHidden="1" w:unhideWhenUsed="1"/>
-    <w:lsdException w:name="Table Grid 4" w:semiHidden="1" w:unhideWhenUsed="1"/>
-    <w:lsdException w:name="Table Grid 5" w:semiHidden="1" w:unhideWhenUsed="1"/>
-    <w:lsdException w:name="Table Grid 6" w:semiHidden="1" w:unhideWhenUsed="1"/>
-    <w:lsdException w:name="Table Grid 7" w:semiHidden="1" w:unhideWhenUsed="1"/>
-    <w:lsdException w:name="Table Grid 8" w:semiHidden="1" w:unhideWhenUsed="1"/>
-    <w:lsdException w:name="Table List 1" w:semiHidden="1" w:unhideWhenUsed="1"/>
-    <w:lsdException w:name="Table List 2" w:semiHidden="1" w:unhideWhenUsed="1"/>
-    <w:lsdException w:name="Table List 3" w:semiHidden="1" w:unhideWhenUsed="1"/>
-    <w:lsdException w:name="Table List 4" w:semiHidden="1" w:unhideWhenUsed="1"/>
-    <w:lsdException w:name="Table List 5" w:semiHidden="1" w:unhideWhenUsed="1"/>
-    <w:lsdException w:name="Table List 6" w:semiHidden="1" w:unhideWhenUsed="1"/>
-    <w:lsdException w:name="Table List 7" w:semiHidden="1" w:unhideWhenUsed="1"/>
-    <w:lsdException w:name="Table List 8" w:semiHidden="1" w:unhideWhenUsed="1"/>
-    <w:lsdException w:name="Table 3D effects 1" w:semiHidden="1" w:unhideWhenUsed="1"/>
-    <w:lsdException w:name="Table 3D effects 2" w:semiHidden="1" w:unhideWhenUsed="1"/>
-    <w:lsdException w:name="Table 3D effects 3" w:semiHidden="1" w:unhideWhenUsed="1"/>
-    <w:lsdException w:name="Table Contemporary" w:semiHidden="1" w:unhideWhenUsed="1"/>
-    <w:lsdException w:name="Table Elegant" w:semiHidden="1" w:unhideWhenUsed="1"/>
-    <w:lsdException w:name="Table Professional" w:semiHidden="1" w:unhideWhenUsed="1"/>
-    <w:lsdException w:name="Table Subtle 1" w:semiHidden="1" w:unhideWhenUsed="1"/>
-    <w:lsdException w:name="Table Subtle 2" w:semiHidden="1" w:unhideWhenUsed="1"/>
-    <w:lsdException w:name="Table Web 1" w:semiHidden="1" w:unhideWhenUsed="1"/>
-    <w:lsdException w:name="Table Web 2" w:semiHidden="1" w:unhideWhenUsed="1"/>
-    <w:lsdException w:name="Table Web 3" w:semiHidden="1" w:unhideWhenUsed="1"/>
-    <w:lsdException w:name="Balloon Text" w:semiHidden="1" w:unhideWhenUsed="1"/>
-    <w:lsdException w:name="Table Grid" w:uiPriority="39"/>
-    <w:lsdException w:name="Table Theme" w:semiHidden="1" w:unhideWhenUsed="1"/>
-    <w:lsdException w:name="Placeholder Text" w:semiHidden="1"/>
-    <w:lsdException w:name="No Spacing" w:uiPriority="1" w:qFormat="1"/>
-    <w:lsdException w:name="Light Shading" w:uiPriority="60"/>
-    <w:lsdException w:name="Light List" w:uiPriority="61"/>
-    <w:lsdException w:name="Light Grid" w:uiPriority="62"/>
-    <w:lsdException w:name="Medium Shading 1" w:uiPriority="63"/>
-    <w:lsdException w:name="Medium Shading 2" w:uiPriority="64"/>
-    <w:lsdException w:name="Medium List 1" w:uiPriority="65"/>
-    <w:lsdException w:name="Medium List 2" w:uiPriority="66"/>
-    <w:lsdException w:name="Medium Grid 1" w:uiPriority="67"/>
-    <w:lsdException w:name="Medium Grid 2" w:uiPriority="68"/>
-    <w:lsdException w:name="Medium Grid 3" w:uiPriority="69"/>
-    <w:lsdException w:name="Dark List" w:uiPriority="70"/>
-    <w:lsdException w:name="Colorful Shading" w:uiPriority="71"/>
-    <w:lsdException w:name="Colorful List" w:uiPriority="72"/>
-    <w:lsdException w:name="Colorful Grid" w:uiPriority="73"/>
-    <w:lsdException w:name="Light Shading Accent 1" w:uiPriority="60"/>
-    <w:lsdException w:name="Light List Accent 1" w:uiPriority="61"/>
-    <w:lsdException w:name="Light Grid Accent 1" w:uiPriority="62"/>
-    <w:lsdException w:name="Medium Shading 1 Accent 1" w:uiPriority="63"/>
-    <w:lsdException w:name="Medium Shading 2 Accent 1" w:uiPriority="64"/>
-    <w:lsdException w:name="Medium List 1 Accent 1" w:uiPriority="65"/>
-    <w:lsdException w:name="Revision" w:semiHidden="1"/>
-    <w:lsdException w:name="List Paragraph" w:uiPriority="34" w:qFormat="1"/>
-    <w:lsdException w:name="Quote" w:uiPriority="29" w:qFormat="1"/>
-    <w:lsdException w:name="Intense Quote" w:uiPriority="30" w:qFormat="1"/>
-    <w:lsdException w:name="Medium List 2 Accent 1" w:uiPriority="66"/>
-    <w:lsdException w:name="Medium Grid 1 Accent 1" w:uiPriority="67"/>
-    <w:lsdException w:name="Medium Grid 2 Accent 1" w:uiPriority="68"/>
-    <w:lsdException w:name="Medium Grid 3 Accent 1" w:uiPriority="69"/>
-    <w:lsdException w:name="Dark List Accent 1" w:uiPriority="70"/>
-    <w:lsdException w:name="Colorful Shading Accent 1" w:uiPriority="71"/>
-    <w:lsdException w:name="Colorful List Accent 1" w:uiPriority="72"/>
-    <w:lsdException w:name="Colorful Grid Accent 1" w:uiPriority="73"/>
-    <w:lsdException w:name="Light Shading Accent 2" w:uiPriority="60"/>
-    <w:lsdException w:name="Light List Accent 2" w:uiPriority="61"/>
-    <w:lsdException w:name="Light Grid Accent 2" w:uiPriority="62"/>
-    <w:lsdException w:name="Medium Shading 1 Accent 2" w:uiPriority="63"/>
-    <w:lsdException w:name="Medium Shading 2 Accent 2" w:uiPriority="64"/>
-    <w:lsdException w:name="Medium List 1 Accent 2" w:uiPriority="65"/>
-    <w:lsdException w:name="Medium List 2 Accent 2" w:uiPriority="66"/>
-    <w:lsdException w:name="Medium Grid 1 Accent 2" w:uiPriority="67"/>
-    <w:lsdException w:name="Medium Grid 2 Accent 2" w:uiPriority="68"/>
-    <w:lsdException w:name="Medium Grid 3 Accent 2" w:uiPriority="69"/>
-    <w:lsdException w:name="Dark List Accent 2" w:uiPriority="70"/>
-    <w:lsdException w:name="Colorful Shading Accent 2" w:uiPriority="71"/>
-    <w:lsdException w:name="Colorful List Accent 2" w:uiPriority="72"/>
-    <w:lsdException w:name="Colorful Grid Accent 2" w:uiPriority="73"/>
-    <w:lsdException w:name="Light Shading Accent 3" w:uiPriority="60"/>
-    <w:lsdException w:name="Light List Accent 3" w:uiPriority="61"/>
-    <w:lsdException w:name="Light Grid Accent 3" w:uiPriority="62"/>
-    <w:lsdException w:name="Medium Shading 1 Accent 3" w:uiPriority="63"/>
-    <w:lsdException w:name="Medium Shading 2 Accent 3" w:uiPriority="64"/>
-    <w:lsdException w:name="Medium List 1 Accent 3" w:uiPriority="65"/>
-    <w:lsdException w:name="Medium List 2 Accent 3" w:uiPriority="66"/>
-    <w:lsdException w:name="Medium Grid 1 Accent 3" w:uiPriority="67"/>
-    <w:lsdException w:name="Medium Grid 2 Accent 3" w:uiPriority="68"/>
-    <w:lsdException w:name="Medium Grid 3 Accent 3" w:uiPriority="69"/>
-    <w:lsdException w:name="Dark List Accent 3" w:uiPriority="70"/>
-    <w:lsdException w:name="Colorful Shading Accent 3" w:uiPriority="71"/>
-    <w:lsdException w:name="Colorful List Accent 3" w:uiPriority="72"/>
-    <w:lsdException w:name="Colorful Grid Accent 3" w:uiPriority="73"/>
-    <w:lsdException w:name="Light Shading Accent 4" w:uiPriority="60"/>
-    <w:lsdException w:name="Light List Accent 4" w:uiPriority="61"/>
-    <w:lsdException w:name="Light Grid Accent 4" w:uiPriority="62"/>
-    <w:lsdException w:name="Medium Shading 1 Accent 4" w:uiPriority="63"/>
-    <w:lsdException w:name="Medium Shading 2 Accent 4" w:uiPriority="64"/>
-    <w:lsdException w:name="Medium List 1 Accent 4" w:uiPriority="65"/>
-    <w:lsdException w:name="Medium List 2 Accent 4" w:uiPriority="66"/>
-    <w:lsdException w:name="Medium Grid 1 Accent 4" w:uiPriority="67"/>
-    <w:lsdException w:name="Medium Grid 2 Accent 4" w:uiPriority="68"/>
-    <w:lsdException w:name="Medium Grid 3 Accent 4" w:uiPriority="69"/>
-    <w:lsdException w:name="Dark List Accent 4" w:uiPriority="70"/>
-    <w:lsdException w:name="Colorful Shading Accent 4" w:uiPriority="71"/>
-    <w:lsdException w:name="Colorful List Accent 4" w:uiPriority="72"/>
-    <w:lsdException w:name="Colorful Grid Accent 4" w:uiPriority="73"/>
-    <w:lsdException w:name="Light Shading Accent 5" w:uiPriority="60"/>
-    <w:lsdException w:name="Light List Accent 5" w:uiPriority="61"/>
-    <w:lsdException w:name="Light Grid Accent 5" w:uiPriority="62"/>
-    <w:lsdException w:name="Medium Shading 1 Accent 5" w:uiPriority="63"/>
-    <w:lsdException w:name="Medium Shading 2 Accent 5" w:uiPriority="64"/>
-    <w:lsdException w:name="Medium List 1 Accent 5" w:uiPriority="65"/>
-    <w:lsdException w:name="Medium List 2 Accent 5" w:uiPriority="66"/>
-    <w:lsdException w:name="Medium Grid 1 Accent 5" w:uiPriority="67"/>
-    <w:lsdException w:name="Medium Grid 2 Accent 5" w:uiPriority="68"/>
-    <w:lsdException w:name="Medium Grid 3 Accent 5" w:uiPriority="69"/>
-    <w:lsdException w:name="Dark List Accent 5" w:uiPriority="70"/>
-    <w:lsdException w:name="Colorful Shading Accent 5" w:uiPriority="71"/>
-    <w:lsdException w:name="Colorful List Accent 5" w:uiPriority="72"/>
-    <w:lsdException w:name="Colorful Grid Accent 5" w:uiPriority="73"/>
-    <w:lsdException w:name="Light Shading Accent 6" w:uiPriority="60"/>
-    <w:lsdException w:name="Light List Accent 6" w:uiPriority="61"/>
-    <w:lsdException w:name="Light Grid Accent 6" w:uiPriority="62"/>
-    <w:lsdException w:name="Medium Shading 1 Accent 6" w:uiPriority="63"/>
-    <w:lsdException w:name="Medium Shading 2 Accent 6" w:uiPriority="64"/>
-    <w:lsdException w:name="Medium List 1 Accent 6" w:uiPriority="65"/>
-    <w:lsdException w:name="Medium List 2 Accent 6" w:uiPriority="66"/>
-    <w:lsdException w:name="Medium Grid 1 Accent 6" w:uiPriority="67"/>
-    <w:lsdException w:name="Medium Grid 2 Accent 6" w:uiPriority="68"/>
-    <w:lsdException w:name="Medium Grid 3 Accent 6" w:uiPriority="69"/>
-    <w:lsdException w:name="Dark List Accent 6" w:uiPriority="70"/>
-    <w:lsdException w:name="Colorful Shading Accent 6" w:uiPriority="71"/>
-    <w:lsdException w:name="Colorful List Accent 6" w:uiPriority="72"/>
-    <w:lsdException w:name="Colorful Grid Accent 6" w:uiPriority="73"/>
-    <w:lsdException w:name="Subtle Emphasis" w:uiPriority="19" w:qFormat="1"/>
-    <w:lsdException w:name="Intense Emphasis" w:uiPriority="21" w:qFormat="1"/>
-    <w:lsdException w:name="Subtle Reference" w:uiPriority="31" w:qFormat="1"/>
-    <w:lsdException w:name="Intense Reference" w:uiPriority="32" w:qFormat="1"/>
-    <w:lsdException w:name="Book Title" w:uiPriority="33" w:qFormat="1"/>
-    <w:lsdException w:name="Bibliography" w:semiHidden="1" w:uiPriority="37" w:unhideWhenUsed="1"/>
-    <w:lsdException w:name="TOC Heading" w:semiHidden="1" w:uiPriority="39" w:unhideWhenUsed="1" w:qFormat="1"/>
-    <w:lsdException w:name="Plain Table 1" w:uiPriority="41"/>
-    <w:lsdException w:name="Plain Table 2" w:uiPriority="42"/>
-    <w:lsdException w:name="Plain Table 3" w:uiPriority="43"/>
-    <w:lsdException w:name="Plain Table 4" w:uiPriority="44"/>
-    <w:lsdException w:name="Plain Table 5" w:uiPriority="45"/>
-    <w:lsdException w:name="Grid Table Light" w:uiPriority="40"/>
-    <w:lsdException w:name="Grid Table 1 Light" w:uiPriority="46"/>
-    <w:lsdException w:name="Grid Table 2" w:uiPriority="47"/>
-    <w:lsdException w:name="Grid Table 3" w:uiPriority="48"/>
-    <w:lsdException w:name="Grid Table 4" w:uiPriority="49"/>
-    <w:lsdException w:name="Grid Table 5 Dark" w:uiPriority="50"/>
-    <w:lsdException w:name="Grid Table 6 Colorful" w:uiPriority="51"/>
-    <w:lsdException w:name="Grid Table 7 Colorful" w:uiPriority="52"/>
-    <w:lsdException w:name="Grid Table 1 Light Accent 1" w:uiPriority="46"/>
-    <w:lsdException w:name="Grid Table 2 Accent 1" w:uiPriority="47"/>
-    <w:lsdException w:name="Grid Table 3 Accent 1" w:uiPriority="48"/>
-    <w:lsdException w:name="Grid Table 4 Accent 1" w:uiPriority="49"/>
-    <w:lsdException w:name="Grid Table 5 Dark Accent 1" w:uiPriority="50"/>
-    <w:lsdException w:name="Grid Table 6 Colorful Accent 1" w:uiPriority="51"/>
-    <w:lsdException w:name="Grid Table 7 Colorful Accent 1" w:uiPriority="52"/>
-    <w:lsdException w:name="Grid Table 1 Light Accent 2" w:uiPriority="46"/>
-    <w:lsdException w:name="Grid Table 2 Accent 2" w:uiPriority="47"/>
-    <w:lsdException w:name="Grid Table 3 Accent 2" w:uiPriority="48"/>
-    <w:lsdException w:name="Grid Table 4 Accent 2" w:uiPriority="49"/>
-    <w:lsdException w:name="Grid Table 5 Dark Accent 2" w:uiPriority="50"/>
-    <w:lsdException w:name="Grid Table 6 Colorful Accent 2" w:uiPriority="51"/>
-    <w:lsdException w:name="Grid Table 7 Colorful Accent 2" w:uiPriority="52"/>
-    <w:lsdException w:name="Grid Table 1 Light Accent 3" w:uiPriority="46"/>
-    <w:lsdException w:name="Grid Table 2 Accent 3" w:uiPriority="47"/>
-    <w:lsdException w:name="Grid Table 3 Accent 3" w:uiPriority="48"/>
-    <w:lsdException w:name="Grid Table 4 Accent 3" w:uiPriority="49"/>
-    <w:lsdException w:name="Grid Table 5 Dark Accent 3" w:uiPriority="50"/>
-    <w:lsdException w:name="Grid Table 6 Colorful Accent 3" w:uiPriority="51"/>
-    <w:lsdException w:name="Grid Table 7 Colorful Accent 3" w:uiPriority="52"/>
-    <w:lsdException w:name="Grid Table 1 Light Accent 4" w:uiPriority="46"/>
-    <w:lsdException w:name="Grid Table 2 Accent 4" w:uiPriority="47"/>
-    <w:lsdException w:name="Grid Table 3 Accent 4" w:uiPriority="48"/>
-    <w:lsdException w:name="Grid Table 4 Accent 4" w:uiPriority="49"/>
-    <w:lsdException w:name="Grid Table 5 Dark Accent 4" w:uiPriority="50"/>
-    <w:lsdException w:name="Grid Table 6 Colorful Accent 4" w:uiPriority="51"/>
-    <w:lsdException w:name="Grid Table 7 Colorful Accent 4" w:uiPriority="52"/>
-    <w:lsdException w:name="Grid Table 1 Light Accent 5" w:uiPriority="46"/>
-    <w:lsdException w:name="Grid Table 2 Accent 5" w:uiPriority="47"/>
-    <w:lsdException w:name="Grid Table 3 Accent 5" w:uiPriority="48"/>
-    <w:lsdException w:name="Grid Table 4 Accent 5" w:uiPriority="49"/>
-    <w:lsdException w:name="Grid Table 5 Dark Accent 5" w:uiPriority="50"/>
-    <w:lsdException w:name="Grid Table 6 Colorful Accent 5" w:uiPriority="51"/>
-    <w:lsdException w:name="Grid Table 7 Colorful Accent 5" w:uiPriority="52"/>
-    <w:lsdException w:name="Grid Table 1 Light Accent 6" w:uiPriority="46"/>
-    <w:lsdException w:name="Grid Table 2 Accent 6" w:uiPriority="47"/>
-    <w:lsdException w:name="Grid Table 3 Accent 6" w:uiPriority="48"/>
-    <w:lsdException w:name="Grid Table 4 Accent 6" w:uiPriority="49"/>
-    <w:lsdException w:name="Grid Table 5 Dark Accent 6" w:uiPriority="50"/>
-    <w:lsdException w:name="Grid Table 6 Colorful Accent 6" w:uiPriority="51"/>
-    <w:lsdException w:name="Grid Table 7 Colorful Accent 6" w:uiPriority="52"/>
-    <w:lsdException w:name="List Table 1 Light" w:uiPriority="46"/>
-    <w:lsdException w:name="List Table 2" w:uiPriority="47"/>
-    <w:lsdException w:name="List Table 3" w:uiPriority="48"/>
-    <w:lsdException w:name="List Table 4" w:uiPriority="49"/>
-    <w:lsdException w:name="List Table 5 Dark" w:uiPriority="50"/>
-    <w:lsdException w:name="List Table 6 Colorful" w:uiPriority="51"/>
-    <w:lsdException w:name="List Table 7 Colorful" w:uiPriority="52"/>
-    <w:lsdException w:name="List Table 1 Light Accent 1" w:uiPriority="46"/>
-    <w:lsdException w:name="List Table 2 Accent 1" w:uiPriority="47"/>
-    <w:lsdException w:name="List Table 3 Accent 1" w:uiPriority="48"/>
-    <w:lsdException w:name="List Table 4 Accent 1" w:uiPriority="49"/>
-    <w:lsdException w:name="List Table 5 Dark Accent 1" w:uiPriority="50"/>
-    <w:lsdException w:name="List Table 6 Colorful Accent 1" w:uiPriority="51"/>
-    <w:lsdException w:name="List Table 7 Colorful Accent 1" w:uiPriority="52"/>
-    <w:lsdException w:name="List Table 1 Light Accent 2" w:uiPriority="46"/>
-    <w:lsdException w:name="List Table 2 Accent 2" w:uiPriority="47"/>
-    <w:lsdException w:name="List Table 3 Accent 2" w:uiPriority="48"/>
-    <w:lsdException w:name="List Table 4 Accent 2" w:uiPriority="49"/>
-    <w:lsdException w:name="List Table 5 Dark Accent 2" w:uiPriority="50"/>
-    <w:lsdException w:name="List Table 6 Colorful Accent 2" w:uiPriority="51"/>
-    <w:lsdException w:name="List Table 7 Colorful Accent 2" w:uiPriority="52"/>
-    <w:lsdException w:name="List Table 1 Light Accent 3" w:uiPriority="46"/>
-    <w:lsdException w:name="List Table 2 Accent 3" w:uiPriority="47"/>
-    <w:lsdException w:name="List Table 3 Accent 3" w:uiPriority="48"/>
-    <w:lsdException w:name="List Table 4 Accent 3" w:uiPriority="49"/>
-    <w:lsdException w:name="List Table 5 Dark Accent 3" w:uiPriority="50"/>
-    <w:lsdException w:name="List Table 6 Colorful Accent 3" w:uiPriority="51"/>
-    <w:lsdException w:name="List Table 7 Colorful Accent 3" w:uiPriority="52"/>
-    <w:lsdException w:name="List Table 1 Light Accent 4" w:uiPriority="46"/>
-    <w:lsdException w:name="List Table 2 Accent 4" w:uiPriority="47"/>
-    <w:lsdException w:name="List Table 3 Accent 4" w:uiPriority="48"/>
-    <w:lsdException w:name="List Table 4 Accent 4" w:uiPriority="49"/>
-    <w:lsdException w:name="List Table 5 Dark Accent 4" w:uiPriority="50"/>
-    <w:lsdException w:name="List Table 6 Colorful Accent 4" w:uiPriority="51"/>
-    <w:lsdException w:name="List Table 7 Colorful Accent 4" w:uiPriority="52"/>
-    <w:lsdException w:name="List Table 1 Light Accent 5" w:uiPriority="46"/>
-    <w:lsdException w:name="List Table 2 Accent 5" w:uiPriority="47"/>
-    <w:lsdException w:name="List Table 3 Accent 5" w:uiPriority="48"/>
-    <w:lsdException w:name="List Table 4 Accent 5" w:uiPriority="49"/>
-    <w:lsdException w:name="List Table 5 Dark Accent 5" w:uiPriority="50"/>
-    <w:lsdException w:name="List Table 6 Colorful Accent 5" w:uiPriority="51"/>
-    <w:lsdException w:name="List Table 7 Colorful Accent 5" w:uiPriority="52"/>
-    <w:lsdException w:name="List Table 1 Light Accent 6" w:uiPriority="46"/>
-    <w:lsdException w:name="List Table 2 Accent 6" w:uiPriority="47"/>
-    <w:lsdException w:name="List Table 3 Accent 6" w:uiPriority="48"/>
-    <w:lsdException w:name="List Table 4 Accent 6" w:uiPriority="49"/>
-    <w:lsdException w:name="List Table 5 Dark Accent 6" w:uiPriority="50"/>
-    <w:lsdException w:name="List Table 6 Colorful Accent 6" w:uiPriority="51"/>
-    <w:lsdException w:name="List Table 7 Colorful Accent 6" w:uiPriority="52"/>
+  <w:latentStyles w:defLockedState="0" w:defUIPriority="99" w:defSemiHidden="1" w:defUnhideWhenUsed="1" w:defQFormat="0" w:count="267">
+    <w:lsdException w:name="Normal" w:semiHidden="0" w:uiPriority="0" w:unhideWhenUsed="0" w:qFormat="1"/>
+    <w:lsdException w:name="heading 1" w:semiHidden="0" w:uiPriority="9" w:unhideWhenUsed="0" w:qFormat="1"/>
+    <w:lsdException w:name="heading 2" w:uiPriority="9" w:qFormat="1"/>
+    <w:lsdException w:name="heading 3" w:uiPriority="9" w:qFormat="1"/>
+    <w:lsdException w:name="heading 4" w:uiPriority="9" w:qFormat="1"/>
+    <w:lsdException w:name="heading 5" w:uiPriority="9" w:qFormat="1"/>
+    <w:lsdException w:name="heading 6" w:uiPriority="9" w:qFormat="1"/>
+    <w:lsdException w:name="heading 7" w:uiPriority="9" w:qFormat="1"/>
+    <w:lsdException w:name="heading 8" w:uiPriority="9" w:qFormat="1"/>
+    <w:lsdException w:name="heading 9" w:uiPriority="9" w:qFormat="1"/>
+    <w:lsdException w:name="toc 1" w:uiPriority="39"/>
+    <w:lsdException w:name="toc 2" w:uiPriority="39"/>
+    <w:lsdException w:name="toc 3" w:uiPriority="39"/>
+    <w:lsdException w:name="toc 4" w:uiPriority="39"/>
+    <w:lsdException w:name="toc 5" w:uiPriority="39"/>
+    <w:lsdException w:name="toc 6" w:uiPriority="39"/>
+    <w:lsdException w:name="toc 7" w:uiPriority="39"/>
+    <w:lsdException w:name="toc 8" w:uiPriority="39"/>
+    <w:lsdException w:name="toc 9" w:uiPriority="39"/>
+    <w:lsdException w:name="caption" w:uiPriority="35" w:qFormat="1"/>
+    <w:lsdException w:name="Title" w:semiHidden="0" w:uiPriority="10" w:unhideWhenUsed="0" w:qFormat="1"/>
+    <w:lsdException w:name="Default Paragraph Font" w:uiPriority="1"/>
+    <w:lsdException w:name="Subtitle" w:semiHidden="0" w:uiPriority="11" w:unhideWhenUsed="0" w:qFormat="1"/>
+    <w:lsdException w:name="Strong" w:semiHidden="0" w:uiPriority="22" w:unhideWhenUsed="0" w:qFormat="1"/>
+    <w:lsdException w:name="Emphasis" w:semiHidden="0" w:uiPriority="20" w:unhideWhenUsed="0" w:qFormat="1"/>
+    <w:lsdException w:name="Table Grid" w:semiHidden="0" w:uiPriority="39" w:unhideWhenUsed="0"/>
+    <w:lsdException w:name="Placeholder Text" w:unhideWhenUsed="0"/>
+    <w:lsdException w:name="No Spacing" w:semiHidden="0" w:uiPriority="1" w:unhideWhenUsed="0" w:qFormat="1"/>
+    <w:lsdException w:name="Light Shading" w:semiHidden="0" w:uiPriority="60" w:unhideWhenUsed="0"/>
+    <w:lsdException w:name="Light List" w:semiHidden="0" w:uiPriority="61" w:unhideWhenUsed="0"/>
+    <w:lsdException w:name="Light Grid" w:semiHidden="0" w:uiPriority="62" w:unhideWhenUsed="0"/>
+    <w:lsdException w:name="Medium Shading 1" w:semiHidden="0" w:uiPriority="63" w:unhideWhenUsed="0"/>
+    <w:lsdException w:name="Medium Shading 2" w:semiHidden="0" w:uiPriority="64" w:unhideWhenUsed="0"/>
+    <w:lsdException w:name="Medium List 1" w:semiHidden="0" w:uiPriority="65" w:unhideWhenUsed="0"/>
+    <w:lsdException w:name="Medium List 2" w:semiHidden="0" w:uiPriority="66" w:unhideWhenUsed="0"/>
+    <w:lsdException w:name="Medium Grid 1" w:semiHidden="0" w:uiPriority="67" w:unhideWhenUsed="0"/>
+    <w:lsdException w:name="Medium Grid 2" w:semiHidden="0" w:uiPriority="68" w:unhideWhenUsed="0"/>
+    <w:lsdException w:name="Medium Grid 3" w:semiHidden="0" w:uiPriority="69" w:unhideWhenUsed="0"/>
+    <w:lsdException w:name="Dark List" w:semiHidden="0" w:uiPriority="70" w:unhideWhenUsed="0"/>
+    <w:lsdException w:name="Colorful Shading" w:semiHidden="0" w:uiPriority="71" w:unhideWhenUsed="0"/>
+    <w:lsdException w:name="Colorful List" w:semiHidden="0" w:uiPriority="72" w:unhideWhenUsed="0"/>
+    <w:lsdException w:name="Colorful Grid" w:semiHidden="0" w:uiPriority="73" w:unhideWhenUsed="0"/>
+    <w:lsdException w:name="Light Shading Accent 1" w:semiHidden="0" w:uiPriority="60" w:unhideWhenUsed="0"/>
+    <w:lsdException w:name="Light List Accent 1" w:semiHidden="0" w:uiPriority="61" w:unhideWhenUsed="0"/>
+    <w:lsdException w:name="Light Grid Accent 1" w:semiHidden="0" w:uiPriority="62" w:unhideWhenUsed="0"/>
+    <w:lsdException w:name="Medium Shading 1 Accent 1" w:semiHidden="0" w:uiPriority="63" w:unhideWhenUsed="0"/>
+    <w:lsdException w:name="Medium Shading 2 Accent 1" w:semiHidden="0" w:uiPriority="64" w:unhideWhenUsed="0"/>
+    <w:lsdException w:name="Medium List 1 Accent 1" w:semiHidden="0" w:uiPriority="65" w:unhideWhenUsed="0"/>
+    <w:lsdException w:name="Revision" w:unhideWhenUsed="0"/>
+    <w:lsdException w:name="List Paragraph" w:semiHidden="0" w:uiPriority="34" w:unhideWhenUsed="0" w:qFormat="1"/>
+    <w:lsdException w:name="Quote" w:semiHidden="0" w:uiPriority="29" w:unhideWhenUsed="0" w:qFormat="1"/>
+    <w:lsdException w:name="Intense Quote" w:semiHidden="0" w:uiPriority="30" w:unhideWhenUsed="0" w:qFormat="1"/>
+    <w:lsdException w:name="Medium List 2 Accent 1" w:semiHidden="0" w:uiPriority="66" w:unhideWhenUsed="0"/>
+    <w:lsdException w:name="Medium Grid 1 Accent 1" w:semiHidden="0" w:uiPriority="67" w:unhideWhenUsed="0"/>
+    <w:lsdException w:name="Medium Grid 2 Accent 1" w:semiHidden="0" w:uiPriority="68" w:unhideWhenUsed="0"/>
+    <w:lsdException w:name="Medium Grid 3 Accent 1" w:semiHidden="0" w:uiPriority="69" w:unhideWhenUsed="0"/>
+    <w:lsdException w:name="Dark List Accent 1" w:semiHidden="0" w:uiPriority="70" w:unhideWhenUsed="0"/>
+    <w:lsdException w:name="Colorful Shading Accent 1" w:semiHidden="0" w:uiPriority="71" w:unhideWhenUsed="0"/>
+    <w:lsdException w:name="Colorful List Accent 1" w:semiHidden="0" w:uiPriority="72" w:unhideWhenUsed="0"/>
+    <w:lsdException w:name="Colorful Grid Accent 1" w:semiHidden="0" w:uiPriority="73" w:unhideWhenUsed="0"/>
+    <w:lsdException w:name="Light Shading Accent 2" w:semiHidden="0" w:uiPriority="60" w:unhideWhenUsed="0"/>
+    <w:lsdException w:name="Light List Accent 2" w:semiHidden="0" w:uiPriority="61" w:unhideWhenUsed="0"/>
+    <w:lsdException w:name="Light Grid Accent 2" w:semiHidden="0" w:uiPriority="62" w:unhideWhenUsed="0"/>
+    <w:lsdException w:name="Medium Shading 1 Accent 2" w:semiHidden="0" w:uiPriority="63" w:unhideWhenUsed="0"/>
+    <w:lsdException w:name="Medium Shading 2 Accent 2" w:semiHidden="0" w:uiPriority="64" w:unhideWhenUsed="0"/>
+    <w:lsdException w:name="Medium List 1 Accent 2" w:semiHidden="0" w:uiPriority="65" w:unhideWhenUsed="0"/>
+    <w:lsdException w:name="Medium List 2 Accent 2" w:semiHidden="0" w:uiPriority="66" w:unhideWhenUsed="0"/>
+    <w:lsdException w:name="Medium Grid 1 Accent 2" w:semiHidden="0" w:uiPriority="67" w:unhideWhenUsed="0"/>
+    <w:lsdException w:name="Medium Grid 2 Accent 2" w:semiHidden="0" w:uiPriority="68" w:unhideWhenUsed="0"/>
+    <w:lsdException w:name="Medium Grid 3 Accent 2" w:semiHidden="0" w:uiPriority="69" w:unhideWhenUsed="0"/>
+    <w:lsdException w:name="Dark List Accent 2" w:semiHidden="0" w:uiPriority="70" w:unhideWhenUsed="0"/>
+    <w:lsdException w:name="Colorful Shading Accent 2" w:semiHidden="0" w:uiPriority="71" w:unhideWhenUsed="0"/>
+    <w:lsdException w:name="Colorful List Accent 2" w:semiHidden="0" w:uiPriority="72" w:unhideWhenUsed="0"/>
+    <w:lsdException w:name="Colorful Grid Accent 2" w:semiHidden="0" w:uiPriority="73" w:unhideWhenUsed="0"/>
+    <w:lsdException w:name="Light Shading Accent 3" w:semiHidden="0" w:uiPriority="60" w:unhideWhenUsed="0"/>
+    <w:lsdException w:name="Light List Accent 3" w:semiHidden="0" w:uiPriority="61" w:unhideWhenUsed="0"/>
+    <w:lsdException w:name="Light Grid Accent 3" w:semiHidden="0" w:uiPriority="62" w:unhideWhenUsed="0"/>
+    <w:lsdException w:name="Medium Shading 1 Accent 3" w:semiHidden="0" w:uiPriority="63" w:unhideWhenUsed="0"/>
+    <w:lsdException w:name="Medium Shading 2 Accent 3" w:semiHidden="0" w:uiPriority="64" w:unhideWhenUsed="0"/>
+    <w:lsdException w:name="Medium List 1 Accent 3" w:semiHidden="0" w:uiPriority="65" w:unhideWhenUsed="0"/>
+    <w:lsdException w:name="Medium List 2 Accent 3" w:semiHidden="0" w:uiPriority="66" w:unhideWhenUsed="0"/>
+    <w:lsdException w:name="Medium Grid 1 Accent 3" w:semiHidden="0" w:uiPriority="67" w:unhideWhenUsed="0"/>
+    <w:lsdException w:name="Medium Grid 2 Accent 3" w:semiHidden="0" w:uiPriority="68" w:unhideWhenUsed="0"/>
+    <w:lsdException w:name="Medium Grid 3 Accent 3" w:semiHidden="0" w:uiPriority="69" w:unhideWhenUsed="0"/>
+    <w:lsdException w:name="Dark List Accent 3" w:semiHidden="0" w:uiPriority="70" w:unhideWhenUsed="0"/>
+    <w:lsdException w:name="Colorful Shading Accent 3" w:semiHidden="0" w:uiPriority="71" w:unhideWhenUsed="0"/>
+    <w:lsdException w:name="Colorful List Accent 3" w:semiHidden="0" w:uiPriority="72" w:unhideWhenUsed="0"/>
+    <w:lsdException w:name="Colorful Grid Accent 3" w:semiHidden="0" w:uiPriority="73" w:unhideWhenUsed="0"/>
+    <w:lsdException w:name="Light Shading Accent 4" w:semiHidden="0" w:uiPriority="60" w:unhideWhenUsed="0"/>
+    <w:lsdException w:name="Light List Accent 4" w:semiHidden="0" w:uiPriority="61" w:unhideWhenUsed="0"/>
+    <w:lsdException w:name="Light Grid Accent 4" w:semiHidden="0" w:uiPriority="62" w:unhideWhenUsed="0"/>
+    <w:lsdException w:name="Medium Shading 1 Accent 4" w:semiHidden="0" w:uiPriority="63" w:unhideWhenUsed="0"/>
+    <w:lsdException w:name="Medium Shading 2 Accent 4" w:semiHidden="0" w:uiPriority="64" w:unhideWhenUsed="0"/>
+    <w:lsdException w:name="Medium List 1 Accent 4" w:semiHidden="0" w:uiPriority="65" w:unhideWhenUsed="0"/>
+    <w:lsdException w:name="Medium List 2 Accent 4" w:semiHidden="0" w:uiPriority="66" w:unhideWhenUsed="0"/>
+    <w:lsdException w:name="Medium Grid 1 Accent 4" w:semiHidden="0" w:uiPriority="67" w:unhideWhenUsed="0"/>
+    <w:lsdException w:name="Medium Grid 2 Accent 4" w:semiHidden="0" w:uiPriority="68" w:unhideWhenUsed="0"/>
+    <w:lsdException w:name="Medium Grid 3 Accent 4" w:semiHidden="0" w:uiPriority="69" w:unhideWhenUsed="0"/>
+    <w:lsdException w:name="Dark List Accent 4" w:semiHidden="0" w:uiPriority="70" w:unhideWhenUsed="0"/>
+    <w:lsdException w:name="Colorful Shading Accent 4" w:semiHidden="0" w:uiPriority="71" w:unhideWhenUsed="0"/>
+    <w:lsdException w:name="Colorful List Accent 4" w:semiHidden="0" w:uiPriority="72" w:unhideWhenUsed="0"/>
+    <w:lsdException w:name="Colorful Grid Accent 4" w:semiHidden="0" w:uiPriority="73" w:unhideWhenUsed="0"/>
+    <w:lsdException w:name="Light Shading Accent 5" w:semiHidden="0" w:uiPriority="60" w:unhideWhenUsed="0"/>
+    <w:lsdException w:name="Light List Accent 5" w:semiHidden="0" w:uiPriority="61" w:unhideWhenUsed="0"/>
+    <w:lsdException w:name="Light Grid Accent 5" w:semiHidden="0" w:uiPriority="62" w:unhideWhenUsed="0"/>
+    <w:lsdException w:name="Medium Shading 1 Accent 5" w:semiHidden="0" w:uiPriority="63" w:unhideWhenUsed="0"/>
+    <w:lsdException w:name="Medium Shading 2 Accent 5" w:semiHidden="0" w:uiPriority="64" w:unhideWhenUsed="0"/>
+    <w:lsdException w:name="Medium List 1 Accent 5" w:semiHidden="0" w:uiPriority="65" w:unhideWhenUsed="0"/>
+    <w:lsdException w:name="Medium List 2 Accent 5" w:semiHidden="0" w:uiPriority="66" w:unhideWhenUsed="0"/>
+    <w:lsdException w:name="Medium Grid 1 Accent 5" w:semiHidden="0" w:uiPriority="67" w:unhideWhenUsed="0"/>
+    <w:lsdException w:name="Medium Grid 2 Accent 5" w:semiHidden="0" w:uiPriority="68" w:unhideWhenUsed="0"/>
+    <w:lsdException w:name="Medium Grid 3 Accent 5" w:semiHidden="0" w:uiPriority="69" w:unhideWhenUsed="0"/>
+    <w:lsdException w:name="Dark List Accent 5" w:semiHidden="0" w:uiPriority="70" w:unhideWhenUsed="0"/>
+    <w:lsdException w:name="Colorful Shading Accent 5" w:semiHidden="0" w:uiPriority="71" w:unhideWhenUsed="0"/>
+    <w:lsdException w:name="Colorful List Accent 5" w:semiHidden="0" w:uiPriority="72" w:unhideWhenUsed="0"/>
+    <w:lsdException w:name="Colorful Grid Accent 5" w:semiHidden="0" w:uiPriority="73" w:unhideWhenUsed="0"/>
+    <w:lsdException w:name="Light Shading Accent 6" w:semiHidden="0" w:uiPriority="60" w:unhideWhenUsed="0"/>
+    <w:lsdException w:name="Light List Accent 6" w:semiHidden="0" w:uiPriority="61" w:unhideWhenUsed="0"/>
+    <w:lsdException w:name="Light Grid Accent 6" w:semiHidden="0" w:uiPriority="62" w:unhideWhenUsed="0"/>
+    <w:lsdException w:name="Medium Shading 1 Accent 6" w:semiHidden="0" w:uiPriority="63" w:unhideWhenUsed="0"/>
+    <w:lsdException w:name="Medium Shading 2 Accent 6" w:semiHidden="0" w:uiPriority="64" w:unhideWhenUsed="0"/>
+    <w:lsdException w:name="Medium List 1 Accent 6" w:semiHidden="0" w:uiPriority="65" w:unhideWhenUsed="0"/>
+    <w:lsdException w:name="Medium List 2 Accent 6" w:semiHidden="0" w:uiPriority="66" w:unhideWhenUsed="0"/>
+    <w:lsdException w:name="Medium Grid 1 Accent 6" w:semiHidden="0" w:uiPriority="67" w:unhideWhenUsed="0"/>
+    <w:lsdException w:name="Medium Grid 2 Accent 6" w:semiHidden="0" w:uiPriority="68" w:unhideWhenUsed="0"/>
+    <w:lsdException w:name="Medium Grid 3 Accent 6" w:semiHidden="0" w:uiPriority="69" w:unhideWhenUsed="0"/>
+    <w:lsdException w:name="Dark List Accent 6" w:semiHidden="0" w:uiPriority="70" w:unhideWhenUsed="0"/>
+    <w:lsdException w:name="Colorful Shading Accent 6" w:semiHidden="0" w:uiPriority="71" w:unhideWhenUsed="0"/>
+    <w:lsdException w:name="Colorful List Accent 6" w:semiHidden="0" w:uiPriority="72" w:unhideWhenUsed="0"/>
+    <w:lsdException w:name="Colorful Grid Accent 6" w:semiHidden="0" w:uiPriority="73" w:unhideWhenUsed="0"/>
+    <w:lsdException w:name="Subtle Emphasis" w:semiHidden="0" w:uiPriority="19" w:unhideWhenUsed="0" w:qFormat="1"/>
+    <w:lsdException w:name="Intense Emphasis" w:semiHidden="0" w:uiPriority="21" w:unhideWhenUsed="0" w:qFormat="1"/>
+    <w:lsdException w:name="Subtle Reference" w:semiHidden="0" w:uiPriority="31" w:unhideWhenUsed="0" w:qFormat="1"/>
+    <w:lsdException w:name="Intense Reference" w:semiHidden="0" w:uiPriority="32" w:unhideWhenUsed="0" w:qFormat="1"/>
+    <w:lsdException w:name="Book Title" w:semiHidden="0" w:uiPriority="33" w:unhideWhenUsed="0" w:qFormat="1"/>
+    <w:lsdException w:name="Bibliography" w:uiPriority="37"/>
+    <w:lsdException w:name="TOC Heading" w:uiPriority="39" w:qFormat="1"/>
   </w:latentStyles>
   <w:style w:type="paragraph" w:default="1" w:styleId="Normale">
     <w:name w:val="Normal"/>
@@ -5871,6 +4533,370 @@
       <w:color w:val="2E74B5" w:themeColor="accent1" w:themeShade="BF"/>
       <w:sz w:val="32"/>
       <w:szCs w:val="32"/>
+    </w:rPr>
+  </w:style>
+  <w:style w:type="character" w:styleId="Collegamentovisitato">
+    <w:name w:val="FollowedHyperlink"/>
+    <w:basedOn w:val="Carpredefinitoparagrafo"/>
+    <w:uiPriority w:val="99"/>
+    <w:semiHidden/>
+    <w:unhideWhenUsed/>
+    <w:rsid w:val="000C4092"/>
+    <w:rPr>
+      <w:color w:val="954F72" w:themeColor="followedHyperlink"/>
+      <w:u w:val="single"/>
+    </w:rPr>
+  </w:style>
+</w:styles>
+</file>
+
+<file path=word/stylesWithEffects.xml><?xml version="1.0" encoding="utf-8"?>
+<w:styles xmlns:wpc="http://schemas.microsoft.com/office/word/2010/wordprocessingCanvas" xmlns:mc="http://schemas.openxmlformats.org/markup-compatibility/2006" xmlns:o="urn:schemas-microsoft-com:office:office" xmlns:r="http://schemas.openxmlformats.org/officeDocument/2006/relationships" xmlns:m="http://schemas.openxmlformats.org/officeDocument/2006/math" xmlns:v="urn:schemas-microsoft-com:vml" xmlns:wp14="http://schemas.microsoft.com/office/word/2010/wordprocessingDrawing" xmlns:wp="http://schemas.openxmlformats.org/drawingml/2006/wordprocessingDrawing" xmlns:w10="urn:schemas-microsoft-com:office:word" xmlns:w="http://schemas.openxmlformats.org/wordprocessingml/2006/main" xmlns:w14="http://schemas.microsoft.com/office/word/2010/wordml" xmlns:wpg="http://schemas.microsoft.com/office/word/2010/wordprocessingGroup" xmlns:wpi="http://schemas.microsoft.com/office/word/2010/wordprocessingInk" xmlns:wne="http://schemas.microsoft.com/office/word/2006/wordml" xmlns:wps="http://schemas.microsoft.com/office/word/2010/wordprocessingShape" mc:Ignorable="w14 wp14">
+  <w:docDefaults>
+    <w:rPrDefault>
+      <w:rPr>
+        <w:rFonts w:asciiTheme="minorHAnsi" w:eastAsiaTheme="minorHAnsi" w:hAnsiTheme="minorHAnsi" w:cstheme="minorBidi"/>
+        <w:sz w:val="22"/>
+        <w:szCs w:val="22"/>
+        <w:lang w:val="it-IT" w:eastAsia="en-US" w:bidi="ar-SA"/>
+      </w:rPr>
+    </w:rPrDefault>
+    <w:pPrDefault>
+      <w:pPr>
+        <w:spacing w:after="160" w:line="259" w:lineRule="auto"/>
+      </w:pPr>
+    </w:pPrDefault>
+  </w:docDefaults>
+  <w:latentStyles w:defLockedState="0" w:defUIPriority="99" w:defSemiHidden="1" w:defUnhideWhenUsed="1" w:defQFormat="0" w:count="267">
+    <w:lsdException w:name="Normal" w:semiHidden="0" w:uiPriority="0" w:unhideWhenUsed="0" w:qFormat="1"/>
+    <w:lsdException w:name="heading 1" w:semiHidden="0" w:uiPriority="9" w:unhideWhenUsed="0" w:qFormat="1"/>
+    <w:lsdException w:name="heading 2" w:uiPriority="9" w:qFormat="1"/>
+    <w:lsdException w:name="heading 3" w:uiPriority="9" w:qFormat="1"/>
+    <w:lsdException w:name="heading 4" w:uiPriority="9" w:qFormat="1"/>
+    <w:lsdException w:name="heading 5" w:uiPriority="9" w:qFormat="1"/>
+    <w:lsdException w:name="heading 6" w:uiPriority="9" w:qFormat="1"/>
+    <w:lsdException w:name="heading 7" w:uiPriority="9" w:qFormat="1"/>
+    <w:lsdException w:name="heading 8" w:uiPriority="9" w:qFormat="1"/>
+    <w:lsdException w:name="heading 9" w:uiPriority="9" w:qFormat="1"/>
+    <w:lsdException w:name="toc 1" w:uiPriority="39"/>
+    <w:lsdException w:name="toc 2" w:uiPriority="39"/>
+    <w:lsdException w:name="toc 3" w:uiPriority="39"/>
+    <w:lsdException w:name="toc 4" w:uiPriority="39"/>
+    <w:lsdException w:name="toc 5" w:uiPriority="39"/>
+    <w:lsdException w:name="toc 6" w:uiPriority="39"/>
+    <w:lsdException w:name="toc 7" w:uiPriority="39"/>
+    <w:lsdException w:name="toc 8" w:uiPriority="39"/>
+    <w:lsdException w:name="toc 9" w:uiPriority="39"/>
+    <w:lsdException w:name="caption" w:uiPriority="35" w:qFormat="1"/>
+    <w:lsdException w:name="Title" w:semiHidden="0" w:uiPriority="10" w:unhideWhenUsed="0" w:qFormat="1"/>
+    <w:lsdException w:name="Default Paragraph Font" w:uiPriority="1"/>
+    <w:lsdException w:name="Subtitle" w:semiHidden="0" w:uiPriority="11" w:unhideWhenUsed="0" w:qFormat="1"/>
+    <w:lsdException w:name="Strong" w:semiHidden="0" w:uiPriority="22" w:unhideWhenUsed="0" w:qFormat="1"/>
+    <w:lsdException w:name="Emphasis" w:semiHidden="0" w:uiPriority="20" w:unhideWhenUsed="0" w:qFormat="1"/>
+    <w:lsdException w:name="Table Grid" w:semiHidden="0" w:uiPriority="39" w:unhideWhenUsed="0"/>
+    <w:lsdException w:name="Placeholder Text" w:unhideWhenUsed="0"/>
+    <w:lsdException w:name="No Spacing" w:semiHidden="0" w:uiPriority="1" w:unhideWhenUsed="0" w:qFormat="1"/>
+    <w:lsdException w:name="Light Shading" w:semiHidden="0" w:uiPriority="60" w:unhideWhenUsed="0"/>
+    <w:lsdException w:name="Light List" w:semiHidden="0" w:uiPriority="61" w:unhideWhenUsed="0"/>
+    <w:lsdException w:name="Light Grid" w:semiHidden="0" w:uiPriority="62" w:unhideWhenUsed="0"/>
+    <w:lsdException w:name="Medium Shading 1" w:semiHidden="0" w:uiPriority="63" w:unhideWhenUsed="0"/>
+    <w:lsdException w:name="Medium Shading 2" w:semiHidden="0" w:uiPriority="64" w:unhideWhenUsed="0"/>
+    <w:lsdException w:name="Medium List 1" w:semiHidden="0" w:uiPriority="65" w:unhideWhenUsed="0"/>
+    <w:lsdException w:name="Medium List 2" w:semiHidden="0" w:uiPriority="66" w:unhideWhenUsed="0"/>
+    <w:lsdException w:name="Medium Grid 1" w:semiHidden="0" w:uiPriority="67" w:unhideWhenUsed="0"/>
+    <w:lsdException w:name="Medium Grid 2" w:semiHidden="0" w:uiPriority="68" w:unhideWhenUsed="0"/>
+    <w:lsdException w:name="Medium Grid 3" w:semiHidden="0" w:uiPriority="69" w:unhideWhenUsed="0"/>
+    <w:lsdException w:name="Dark List" w:semiHidden="0" w:uiPriority="70" w:unhideWhenUsed="0"/>
+    <w:lsdException w:name="Colorful Shading" w:semiHidden="0" w:uiPriority="71" w:unhideWhenUsed="0"/>
+    <w:lsdException w:name="Colorful List" w:semiHidden="0" w:uiPriority="72" w:unhideWhenUsed="0"/>
+    <w:lsdException w:name="Colorful Grid" w:semiHidden="0" w:uiPriority="73" w:unhideWhenUsed="0"/>
+    <w:lsdException w:name="Light Shading Accent 1" w:semiHidden="0" w:uiPriority="60" w:unhideWhenUsed="0"/>
+    <w:lsdException w:name="Light List Accent 1" w:semiHidden="0" w:uiPriority="61" w:unhideWhenUsed="0"/>
+    <w:lsdException w:name="Light Grid Accent 1" w:semiHidden="0" w:uiPriority="62" w:unhideWhenUsed="0"/>
+    <w:lsdException w:name="Medium Shading 1 Accent 1" w:semiHidden="0" w:uiPriority="63" w:unhideWhenUsed="0"/>
+    <w:lsdException w:name="Medium Shading 2 Accent 1" w:semiHidden="0" w:uiPriority="64" w:unhideWhenUsed="0"/>
+    <w:lsdException w:name="Medium List 1 Accent 1" w:semiHidden="0" w:uiPriority="65" w:unhideWhenUsed="0"/>
+    <w:lsdException w:name="Revision" w:unhideWhenUsed="0"/>
+    <w:lsdException w:name="List Paragraph" w:semiHidden="0" w:uiPriority="34" w:unhideWhenUsed="0" w:qFormat="1"/>
+    <w:lsdException w:name="Quote" w:semiHidden="0" w:uiPriority="29" w:unhideWhenUsed="0" w:qFormat="1"/>
+    <w:lsdException w:name="Intense Quote" w:semiHidden="0" w:uiPriority="30" w:unhideWhenUsed="0" w:qFormat="1"/>
+    <w:lsdException w:name="Medium List 2 Accent 1" w:semiHidden="0" w:uiPriority="66" w:unhideWhenUsed="0"/>
+    <w:lsdException w:name="Medium Grid 1 Accent 1" w:semiHidden="0" w:uiPriority="67" w:unhideWhenUsed="0"/>
+    <w:lsdException w:name="Medium Grid 2 Accent 1" w:semiHidden="0" w:uiPriority="68" w:unhideWhenUsed="0"/>
+    <w:lsdException w:name="Medium Grid 3 Accent 1" w:semiHidden="0" w:uiPriority="69" w:unhideWhenUsed="0"/>
+    <w:lsdException w:name="Dark List Accent 1" w:semiHidden="0" w:uiPriority="70" w:unhideWhenUsed="0"/>
+    <w:lsdException w:name="Colorful Shading Accent 1" w:semiHidden="0" w:uiPriority="71" w:unhideWhenUsed="0"/>
+    <w:lsdException w:name="Colorful List Accent 1" w:semiHidden="0" w:uiPriority="72" w:unhideWhenUsed="0"/>
+    <w:lsdException w:name="Colorful Grid Accent 1" w:semiHidden="0" w:uiPriority="73" w:unhideWhenUsed="0"/>
+    <w:lsdException w:name="Light Shading Accent 2" w:semiHidden="0" w:uiPriority="60" w:unhideWhenUsed="0"/>
+    <w:lsdException w:name="Light List Accent 2" w:semiHidden="0" w:uiPriority="61" w:unhideWhenUsed="0"/>
+    <w:lsdException w:name="Light Grid Accent 2" w:semiHidden="0" w:uiPriority="62" w:unhideWhenUsed="0"/>
+    <w:lsdException w:name="Medium Shading 1 Accent 2" w:semiHidden="0" w:uiPriority="63" w:unhideWhenUsed="0"/>
+    <w:lsdException w:name="Medium Shading 2 Accent 2" w:semiHidden="0" w:uiPriority="64" w:unhideWhenUsed="0"/>
+    <w:lsdException w:name="Medium List 1 Accent 2" w:semiHidden="0" w:uiPriority="65" w:unhideWhenUsed="0"/>
+    <w:lsdException w:name="Medium List 2 Accent 2" w:semiHidden="0" w:uiPriority="66" w:unhideWhenUsed="0"/>
+    <w:lsdException w:name="Medium Grid 1 Accent 2" w:semiHidden="0" w:uiPriority="67" w:unhideWhenUsed="0"/>
+    <w:lsdException w:name="Medium Grid 2 Accent 2" w:semiHidden="0" w:uiPriority="68" w:unhideWhenUsed="0"/>
+    <w:lsdException w:name="Medium Grid 3 Accent 2" w:semiHidden="0" w:uiPriority="69" w:unhideWhenUsed="0"/>
+    <w:lsdException w:name="Dark List Accent 2" w:semiHidden="0" w:uiPriority="70" w:unhideWhenUsed="0"/>
+    <w:lsdException w:name="Colorful Shading Accent 2" w:semiHidden="0" w:uiPriority="71" w:unhideWhenUsed="0"/>
+    <w:lsdException w:name="Colorful List Accent 2" w:semiHidden="0" w:uiPriority="72" w:unhideWhenUsed="0"/>
+    <w:lsdException w:name="Colorful Grid Accent 2" w:semiHidden="0" w:uiPriority="73" w:unhideWhenUsed="0"/>
+    <w:lsdException w:name="Light Shading Accent 3" w:semiHidden="0" w:uiPriority="60" w:unhideWhenUsed="0"/>
+    <w:lsdException w:name="Light List Accent 3" w:semiHidden="0" w:uiPriority="61" w:unhideWhenUsed="0"/>
+    <w:lsdException w:name="Light Grid Accent 3" w:semiHidden="0" w:uiPriority="62" w:unhideWhenUsed="0"/>
+    <w:lsdException w:name="Medium Shading 1 Accent 3" w:semiHidden="0" w:uiPriority="63" w:unhideWhenUsed="0"/>
+    <w:lsdException w:name="Medium Shading 2 Accent 3" w:semiHidden="0" w:uiPriority="64" w:unhideWhenUsed="0"/>
+    <w:lsdException w:name="Medium List 1 Accent 3" w:semiHidden="0" w:uiPriority="65" w:unhideWhenUsed="0"/>
+    <w:lsdException w:name="Medium List 2 Accent 3" w:semiHidden="0" w:uiPriority="66" w:unhideWhenUsed="0"/>
+    <w:lsdException w:name="Medium Grid 1 Accent 3" w:semiHidden="0" w:uiPriority="67" w:unhideWhenUsed="0"/>
+    <w:lsdException w:name="Medium Grid 2 Accent 3" w:semiHidden="0" w:uiPriority="68" w:unhideWhenUsed="0"/>
+    <w:lsdException w:name="Medium Grid 3 Accent 3" w:semiHidden="0" w:uiPriority="69" w:unhideWhenUsed="0"/>
+    <w:lsdException w:name="Dark List Accent 3" w:semiHidden="0" w:uiPriority="70" w:unhideWhenUsed="0"/>
+    <w:lsdException w:name="Colorful Shading Accent 3" w:semiHidden="0" w:uiPriority="71" w:unhideWhenUsed="0"/>
+    <w:lsdException w:name="Colorful List Accent 3" w:semiHidden="0" w:uiPriority="72" w:unhideWhenUsed="0"/>
+    <w:lsdException w:name="Colorful Grid Accent 3" w:semiHidden="0" w:uiPriority="73" w:unhideWhenUsed="0"/>
+    <w:lsdException w:name="Light Shading Accent 4" w:semiHidden="0" w:uiPriority="60" w:unhideWhenUsed="0"/>
+    <w:lsdException w:name="Light List Accent 4" w:semiHidden="0" w:uiPriority="61" w:unhideWhenUsed="0"/>
+    <w:lsdException w:name="Light Grid Accent 4" w:semiHidden="0" w:uiPriority="62" w:unhideWhenUsed="0"/>
+    <w:lsdException w:name="Medium Shading 1 Accent 4" w:semiHidden="0" w:uiPriority="63" w:unhideWhenUsed="0"/>
+    <w:lsdException w:name="Medium Shading 2 Accent 4" w:semiHidden="0" w:uiPriority="64" w:unhideWhenUsed="0"/>
+    <w:lsdException w:name="Medium List 1 Accent 4" w:semiHidden="0" w:uiPriority="65" w:unhideWhenUsed="0"/>
+    <w:lsdException w:name="Medium List 2 Accent 4" w:semiHidden="0" w:uiPriority="66" w:unhideWhenUsed="0"/>
+    <w:lsdException w:name="Medium Grid 1 Accent 4" w:semiHidden="0" w:uiPriority="67" w:unhideWhenUsed="0"/>
+    <w:lsdException w:name="Medium Grid 2 Accent 4" w:semiHidden="0" w:uiPriority="68" w:unhideWhenUsed="0"/>
+    <w:lsdException w:name="Medium Grid 3 Accent 4" w:semiHidden="0" w:uiPriority="69" w:unhideWhenUsed="0"/>
+    <w:lsdException w:name="Dark List Accent 4" w:semiHidden="0" w:uiPriority="70" w:unhideWhenUsed="0"/>
+    <w:lsdException w:name="Colorful Shading Accent 4" w:semiHidden="0" w:uiPriority="71" w:unhideWhenUsed="0"/>
+    <w:lsdException w:name="Colorful List Accent 4" w:semiHidden="0" w:uiPriority="72" w:unhideWhenUsed="0"/>
+    <w:lsdException w:name="Colorful Grid Accent 4" w:semiHidden="0" w:uiPriority="73" w:unhideWhenUsed="0"/>
+    <w:lsdException w:name="Light Shading Accent 5" w:semiHidden="0" w:uiPriority="60" w:unhideWhenUsed="0"/>
+    <w:lsdException w:name="Light List Accent 5" w:semiHidden="0" w:uiPriority="61" w:unhideWhenUsed="0"/>
+    <w:lsdException w:name="Light Grid Accent 5" w:semiHidden="0" w:uiPriority="62" w:unhideWhenUsed="0"/>
+    <w:lsdException w:name="Medium Shading 1 Accent 5" w:semiHidden="0" w:uiPriority="63" w:unhideWhenUsed="0"/>
+    <w:lsdException w:name="Medium Shading 2 Accent 5" w:semiHidden="0" w:uiPriority="64" w:unhideWhenUsed="0"/>
+    <w:lsdException w:name="Medium List 1 Accent 5" w:semiHidden="0" w:uiPriority="65" w:unhideWhenUsed="0"/>
+    <w:lsdException w:name="Medium List 2 Accent 5" w:semiHidden="0" w:uiPriority="66" w:unhideWhenUsed="0"/>
+    <w:lsdException w:name="Medium Grid 1 Accent 5" w:semiHidden="0" w:uiPriority="67" w:unhideWhenUsed="0"/>
+    <w:lsdException w:name="Medium Grid 2 Accent 5" w:semiHidden="0" w:uiPriority="68" w:unhideWhenUsed="0"/>
+    <w:lsdException w:name="Medium Grid 3 Accent 5" w:semiHidden="0" w:uiPriority="69" w:unhideWhenUsed="0"/>
+    <w:lsdException w:name="Dark List Accent 5" w:semiHidden="0" w:uiPriority="70" w:unhideWhenUsed="0"/>
+    <w:lsdException w:name="Colorful Shading Accent 5" w:semiHidden="0" w:uiPriority="71" w:unhideWhenUsed="0"/>
+    <w:lsdException w:name="Colorful List Accent 5" w:semiHidden="0" w:uiPriority="72" w:unhideWhenUsed="0"/>
+    <w:lsdException w:name="Colorful Grid Accent 5" w:semiHidden="0" w:uiPriority="73" w:unhideWhenUsed="0"/>
+    <w:lsdException w:name="Light Shading Accent 6" w:semiHidden="0" w:uiPriority="60" w:unhideWhenUsed="0"/>
+    <w:lsdException w:name="Light List Accent 6" w:semiHidden="0" w:uiPriority="61" w:unhideWhenUsed="0"/>
+    <w:lsdException w:name="Light Grid Accent 6" w:semiHidden="0" w:uiPriority="62" w:unhideWhenUsed="0"/>
+    <w:lsdException w:name="Medium Shading 1 Accent 6" w:semiHidden="0" w:uiPriority="63" w:unhideWhenUsed="0"/>
+    <w:lsdException w:name="Medium Shading 2 Accent 6" w:semiHidden="0" w:uiPriority="64" w:unhideWhenUsed="0"/>
+    <w:lsdException w:name="Medium List 1 Accent 6" w:semiHidden="0" w:uiPriority="65" w:unhideWhenUsed="0"/>
+    <w:lsdException w:name="Medium List 2 Accent 6" w:semiHidden="0" w:uiPriority="66" w:unhideWhenUsed="0"/>
+    <w:lsdException w:name="Medium Grid 1 Accent 6" w:semiHidden="0" w:uiPriority="67" w:unhideWhenUsed="0"/>
+    <w:lsdException w:name="Medium Grid 2 Accent 6" w:semiHidden="0" w:uiPriority="68" w:unhideWhenUsed="0"/>
+    <w:lsdException w:name="Medium Grid 3 Accent 6" w:semiHidden="0" w:uiPriority="69" w:unhideWhenUsed="0"/>
+    <w:lsdException w:name="Dark List Accent 6" w:semiHidden="0" w:uiPriority="70" w:unhideWhenUsed="0"/>
+    <w:lsdException w:name="Colorful Shading Accent 6" w:semiHidden="0" w:uiPriority="71" w:unhideWhenUsed="0"/>
+    <w:lsdException w:name="Colorful List Accent 6" w:semiHidden="0" w:uiPriority="72" w:unhideWhenUsed="0"/>
+    <w:lsdException w:name="Colorful Grid Accent 6" w:semiHidden="0" w:uiPriority="73" w:unhideWhenUsed="0"/>
+    <w:lsdException w:name="Subtle Emphasis" w:semiHidden="0" w:uiPriority="19" w:unhideWhenUsed="0" w:qFormat="1"/>
+    <w:lsdException w:name="Intense Emphasis" w:semiHidden="0" w:uiPriority="21" w:unhideWhenUsed="0" w:qFormat="1"/>
+    <w:lsdException w:name="Subtle Reference" w:semiHidden="0" w:uiPriority="31" w:unhideWhenUsed="0" w:qFormat="1"/>
+    <w:lsdException w:name="Intense Reference" w:semiHidden="0" w:uiPriority="32" w:unhideWhenUsed="0" w:qFormat="1"/>
+    <w:lsdException w:name="Book Title" w:semiHidden="0" w:uiPriority="33" w:unhideWhenUsed="0" w:qFormat="1"/>
+    <w:lsdException w:name="Bibliography" w:uiPriority="37"/>
+    <w:lsdException w:name="TOC Heading" w:uiPriority="39" w:qFormat="1"/>
+  </w:latentStyles>
+  <w:style w:type="paragraph" w:default="1" w:styleId="Normale">
+    <w:name w:val="Normal"/>
+    <w:qFormat/>
+  </w:style>
+  <w:style w:type="paragraph" w:styleId="Titolo1">
+    <w:name w:val="heading 1"/>
+    <w:basedOn w:val="Normale"/>
+    <w:next w:val="Normale"/>
+    <w:link w:val="Titolo1Carattere"/>
+    <w:uiPriority w:val="9"/>
+    <w:qFormat/>
+    <w:rsid w:val="007B7B93"/>
+    <w:pPr>
+      <w:keepNext/>
+      <w:keepLines/>
+      <w:spacing w:before="240" w:after="0"/>
+      <w:outlineLvl w:val="0"/>
+    </w:pPr>
+    <w:rPr>
+      <w:rFonts w:asciiTheme="majorHAnsi" w:eastAsiaTheme="majorEastAsia" w:hAnsiTheme="majorHAnsi" w:cstheme="majorBidi"/>
+      <w:color w:val="2E74B5" w:themeColor="accent1" w:themeShade="BF"/>
+      <w:sz w:val="32"/>
+      <w:szCs w:val="32"/>
+    </w:rPr>
+  </w:style>
+  <w:style w:type="paragraph" w:styleId="Titolo3">
+    <w:name w:val="heading 3"/>
+    <w:basedOn w:val="Normale"/>
+    <w:link w:val="Titolo3Carattere"/>
+    <w:uiPriority w:val="9"/>
+    <w:qFormat/>
+    <w:rsid w:val="00773B7C"/>
+    <w:pPr>
+      <w:spacing w:before="100" w:beforeAutospacing="1" w:after="100" w:afterAutospacing="1" w:line="240" w:lineRule="auto"/>
+      <w:outlineLvl w:val="2"/>
+    </w:pPr>
+    <w:rPr>
+      <w:rFonts w:ascii="Times New Roman" w:eastAsia="Times New Roman" w:hAnsi="Times New Roman" w:cs="Times New Roman"/>
+      <w:b/>
+      <w:bCs/>
+      <w:sz w:val="27"/>
+      <w:szCs w:val="27"/>
+      <w:lang w:eastAsia="it-IT"/>
+    </w:rPr>
+  </w:style>
+  <w:style w:type="character" w:default="1" w:styleId="Carpredefinitoparagrafo">
+    <w:name w:val="Default Paragraph Font"/>
+    <w:uiPriority w:val="1"/>
+    <w:semiHidden/>
+    <w:unhideWhenUsed/>
+  </w:style>
+  <w:style w:type="table" w:default="1" w:styleId="Tabellanormale">
+    <w:name w:val="Normal Table"/>
+    <w:uiPriority w:val="99"/>
+    <w:semiHidden/>
+    <w:unhideWhenUsed/>
+    <w:tblPr>
+      <w:tblInd w:w="0" w:type="dxa"/>
+      <w:tblCellMar>
+        <w:top w:w="0" w:type="dxa"/>
+        <w:left w:w="108" w:type="dxa"/>
+        <w:bottom w:w="0" w:type="dxa"/>
+        <w:right w:w="108" w:type="dxa"/>
+      </w:tblCellMar>
+    </w:tblPr>
+  </w:style>
+  <w:style w:type="numbering" w:default="1" w:styleId="Nessunelenco">
+    <w:name w:val="No List"/>
+    <w:uiPriority w:val="99"/>
+    <w:semiHidden/>
+    <w:unhideWhenUsed/>
+  </w:style>
+  <w:style w:type="character" w:styleId="Collegamentoipertestuale">
+    <w:name w:val="Hyperlink"/>
+    <w:basedOn w:val="Carpredefinitoparagrafo"/>
+    <w:uiPriority w:val="99"/>
+    <w:unhideWhenUsed/>
+    <w:rsid w:val="00C00EFE"/>
+    <w:rPr>
+      <w:color w:val="0563C1" w:themeColor="hyperlink"/>
+      <w:u w:val="single"/>
+    </w:rPr>
+  </w:style>
+  <w:style w:type="character" w:styleId="Enfasigrassetto">
+    <w:name w:val="Strong"/>
+    <w:basedOn w:val="Carpredefinitoparagrafo"/>
+    <w:uiPriority w:val="22"/>
+    <w:qFormat/>
+    <w:rsid w:val="006819AF"/>
+    <w:rPr>
+      <w:b/>
+      <w:bCs/>
+    </w:rPr>
+  </w:style>
+  <w:style w:type="character" w:styleId="CodiceHTML">
+    <w:name w:val="HTML Code"/>
+    <w:basedOn w:val="Carpredefinitoparagrafo"/>
+    <w:uiPriority w:val="99"/>
+    <w:semiHidden/>
+    <w:unhideWhenUsed/>
+    <w:rsid w:val="006819AF"/>
+    <w:rPr>
+      <w:rFonts w:ascii="Courier New" w:eastAsia="Times New Roman" w:hAnsi="Courier New" w:cs="Courier New"/>
+      <w:sz w:val="20"/>
+      <w:szCs w:val="20"/>
+    </w:rPr>
+  </w:style>
+  <w:style w:type="character" w:customStyle="1" w:styleId="pre">
+    <w:name w:val="pre"/>
+    <w:basedOn w:val="Carpredefinitoparagrafo"/>
+    <w:rsid w:val="00773B7C"/>
+  </w:style>
+  <w:style w:type="character" w:customStyle="1" w:styleId="Titolo3Carattere">
+    <w:name w:val="Titolo 3 Carattere"/>
+    <w:basedOn w:val="Carpredefinitoparagrafo"/>
+    <w:link w:val="Titolo3"/>
+    <w:uiPriority w:val="9"/>
+    <w:rsid w:val="00773B7C"/>
+    <w:rPr>
+      <w:rFonts w:ascii="Times New Roman" w:eastAsia="Times New Roman" w:hAnsi="Times New Roman" w:cs="Times New Roman"/>
+      <w:b/>
+      <w:bCs/>
+      <w:sz w:val="27"/>
+      <w:szCs w:val="27"/>
+      <w:lang w:eastAsia="it-IT"/>
+    </w:rPr>
+  </w:style>
+  <w:style w:type="character" w:customStyle="1" w:styleId="mw-headline">
+    <w:name w:val="mw-headline"/>
+    <w:basedOn w:val="Carpredefinitoparagrafo"/>
+    <w:rsid w:val="00773B7C"/>
+  </w:style>
+  <w:style w:type="paragraph" w:styleId="NormaleWeb">
+    <w:name w:val="Normal (Web)"/>
+    <w:basedOn w:val="Normale"/>
+    <w:uiPriority w:val="99"/>
+    <w:semiHidden/>
+    <w:unhideWhenUsed/>
+    <w:rsid w:val="00773B7C"/>
+    <w:pPr>
+      <w:spacing w:before="100" w:beforeAutospacing="1" w:after="100" w:afterAutospacing="1" w:line="240" w:lineRule="auto"/>
+    </w:pPr>
+    <w:rPr>
+      <w:rFonts w:ascii="Times New Roman" w:eastAsia="Times New Roman" w:hAnsi="Times New Roman" w:cs="Times New Roman"/>
+      <w:sz w:val="24"/>
+      <w:szCs w:val="24"/>
+      <w:lang w:eastAsia="it-IT"/>
+    </w:rPr>
+  </w:style>
+  <w:style w:type="table" w:styleId="Grigliatabella">
+    <w:name w:val="Table Grid"/>
+    <w:basedOn w:val="Tabellanormale"/>
+    <w:uiPriority w:val="39"/>
+    <w:rsid w:val="00B7102A"/>
+    <w:pPr>
+      <w:spacing w:after="0" w:line="240" w:lineRule="auto"/>
+    </w:pPr>
+    <w:tblPr>
+      <w:tblBorders>
+        <w:top w:val="single" w:sz="4" w:space="0" w:color="auto"/>
+        <w:left w:val="single" w:sz="4" w:space="0" w:color="auto"/>
+        <w:bottom w:val="single" w:sz="4" w:space="0" w:color="auto"/>
+        <w:right w:val="single" w:sz="4" w:space="0" w:color="auto"/>
+        <w:insideH w:val="single" w:sz="4" w:space="0" w:color="auto"/>
+        <w:insideV w:val="single" w:sz="4" w:space="0" w:color="auto"/>
+      </w:tblBorders>
+    </w:tblPr>
+  </w:style>
+  <w:style w:type="character" w:customStyle="1" w:styleId="Titolo1Carattere">
+    <w:name w:val="Titolo 1 Carattere"/>
+    <w:basedOn w:val="Carpredefinitoparagrafo"/>
+    <w:link w:val="Titolo1"/>
+    <w:uiPriority w:val="9"/>
+    <w:rsid w:val="007B7B93"/>
+    <w:rPr>
+      <w:rFonts w:asciiTheme="majorHAnsi" w:eastAsiaTheme="majorEastAsia" w:hAnsiTheme="majorHAnsi" w:cstheme="majorBidi"/>
+      <w:color w:val="2E74B5" w:themeColor="accent1" w:themeShade="BF"/>
+      <w:sz w:val="32"/>
+      <w:szCs w:val="32"/>
+    </w:rPr>
+  </w:style>
+  <w:style w:type="character" w:styleId="Collegamentovisitato">
+    <w:name w:val="FollowedHyperlink"/>
+    <w:basedOn w:val="Carpredefinitoparagrafo"/>
+    <w:uiPriority w:val="99"/>
+    <w:semiHidden/>
+    <w:unhideWhenUsed/>
+    <w:rsid w:val="000C4092"/>
+    <w:rPr>
+      <w:color w:val="954F72" w:themeColor="followedHyperlink"/>
+      <w:u w:val="single"/>
     </w:rPr>
   </w:style>
 </w:styles>
@@ -6131,7 +5157,7 @@
   <a:extraClrSchemeLst/>
   <a:extLst>
     <a:ext uri="{05A4C25C-085E-4340-85A3-A5531E510DB2}">
-      <thm15:themeFamily xmlns:thm15="http://schemas.microsoft.com/office/thememl/2012/main" name="Office Theme" id="{62F939B6-93AF-4DB8-9C6B-D6C7DFDC589F}" vid="{4A3C46E8-61CC-4603-A589-7422A47A8E4A}"/>
+      <thm15:themeFamily xmlns="" xmlns:thm15="http://schemas.microsoft.com/office/thememl/2012/main" name="Office Theme" id="{62F939B6-93AF-4DB8-9C6B-D6C7DFDC589F}" vid="{4A3C46E8-61CC-4603-A589-7422A47A8E4A}"/>
     </a:ext>
   </a:extLst>
 </a:theme>

</xml_diff>